<commit_message>
Updated Test Plan and TestCases
</commit_message>
<xml_diff>
--- a/Training/GoogleKeepNotes_TestPlan_MoniraDoc.docx
+++ b/Training/GoogleKeepNotes_TestPlan_MoniraDoc.docx
@@ -3,7 +3,50 @@
 <w:document xmlns:wpc="http://schemas.microsoft.com/office/word/2010/wordprocessingCanvas" xmlns:cx="http://schemas.microsoft.com/office/drawing/2014/chartex" xmlns:cx1="http://schemas.microsoft.com/office/drawing/2015/9/8/chartex" xmlns:cx2="http://schemas.microsoft.com/office/drawing/2015/10/21/chartex" xmlns:cx3="http://schemas.microsoft.com/office/drawing/2016/5/9/chartex" xmlns:cx4="http://schemas.microsoft.com/office/drawing/2016/5/10/chartex" xmlns:cx5="http://schemas.microsoft.com/office/drawing/2016/5/11/chartex" xmlns:cx6="http://schemas.microsoft.com/office/drawing/2016/5/12/chartex" xmlns:cx7="http://schemas.microsoft.com/office/drawing/2016/5/13/chartex" xmlns:cx8="http://schemas.microsoft.com/office/drawing/2016/5/14/chartex" xmlns:mc="http://schemas.openxmlformats.org/markup-compatibility/2006" xmlns:aink="http://schemas.microsoft.com/office/drawing/2016/ink" xmlns:am3d="http://schemas.microsoft.com/office/drawing/2017/model3d" xmlns:o="urn:schemas-microsoft-com:office:office" xmlns:r="http://schemas.openxmlformats.org/officeDocument/2006/relationships" xmlns:m="http://schemas.openxmlformats.org/officeDocument/2006/math" xmlns:v="urn:schemas-microsoft-com:vml" xmlns:wp14="http://schemas.microsoft.com/office/word/2010/wordprocessingDrawing" xmlns:wp="http://schemas.openxmlformats.org/drawingml/2006/wordprocessingDrawing" xmlns:w10="urn:schemas-microsoft-com:office:word" xmlns:w="http://schemas.openxmlformats.org/wordprocessingml/2006/main" xmlns:w14="http://schemas.microsoft.com/office/word/2010/wordml" xmlns:w15="http://schemas.microsoft.com/office/word/2012/wordml" xmlns:w16cid="http://schemas.microsoft.com/office/word/2016/wordml/cid" xmlns:w16se="http://schemas.microsoft.com/office/word/2015/wordml/symex" xmlns:wpg="http://schemas.microsoft.com/office/word/2010/wordprocessingGroup" xmlns:wpi="http://schemas.microsoft.com/office/word/2010/wordprocessingInk" xmlns:wne="http://schemas.microsoft.com/office/word/2006/wordml" xmlns:wps="http://schemas.microsoft.com/office/word/2010/wordprocessingShape" mc:Ignorable="w14 w15 w16se w16cid wp14">
   <w:body>
     <w:p>
-      <w:r>
+      <w:pPr>
+        <w:rPr>
+          <w:b/>
+          <w:bCs/>
+          <w:color w:val="2E74B5" w:themeColor="accent5" w:themeShade="BF"/>
+          <w:sz w:val="40"/>
+          <w:szCs w:val="40"/>
+        </w:rPr>
+      </w:pPr>
+      <w:r>
+        <w:rPr>
+          <w:b/>
+          <w:bCs/>
+          <w:color w:val="2E74B5" w:themeColor="accent5" w:themeShade="BF"/>
+          <w:sz w:val="40"/>
+          <w:szCs w:val="40"/>
+        </w:rPr>
+        <w:t xml:space="preserve">                        </w:t>
+      </w:r>
+      <w:bookmarkStart w:id="0" w:name="_GoBack"/>
+      <w:bookmarkEnd w:id="0"/>
+      <w:r>
+        <w:rPr>
+          <w:b/>
+          <w:bCs/>
+          <w:color w:val="2E74B5" w:themeColor="accent5" w:themeShade="BF"/>
+          <w:sz w:val="40"/>
+          <w:szCs w:val="40"/>
+        </w:rPr>
+        <w:t>Test Plan of Google Keep Notes</w:t>
+      </w:r>
+    </w:p>
+    <w:p>
+      <w:pPr>
+        <w:rPr>
+          <w:b/>
+          <w:bCs/>
+        </w:rPr>
+      </w:pPr>
+      <w:r>
+        <w:rPr>
+          <w:b/>
+          <w:bCs/>
+        </w:rPr>
         <w:t xml:space="preserve">Product Details: </w:t>
       </w:r>
     </w:p>
@@ -11,19 +54,15 @@
       <w:r>
         <w:t xml:space="preserve">Google keep notes application is </w:t>
       </w:r>
-      <w:proofErr w:type="spellStart"/>
-      <w:r>
-        <w:t>build</w:t>
-      </w:r>
-      <w:proofErr w:type="spellEnd"/>
+      <w:r>
+        <w:t>built</w:t>
+      </w:r>
       <w:r>
         <w:t xml:space="preserve"> for </w:t>
       </w:r>
-      <w:proofErr w:type="spellStart"/>
-      <w:r>
-        <w:t>andriod</w:t>
-      </w:r>
-      <w:proofErr w:type="spellEnd"/>
+      <w:r>
+        <w:t>android</w:t>
+      </w:r>
       <w:r>
         <w:t xml:space="preserve"> users in mind.</w:t>
       </w:r>
@@ -32,11 +71,9 @@
       <w:r>
         <w:t xml:space="preserve"> It is used for keeping notes and checklist to track user to do list/ </w:t>
       </w:r>
-      <w:proofErr w:type="gramStart"/>
-      <w:r>
-        <w:t>shop[</w:t>
-      </w:r>
-      <w:proofErr w:type="gramEnd"/>
+      <w:r>
+        <w:t>shop</w:t>
+      </w:r>
       <w:r>
         <w:t xml:space="preserve">ping list and set reminder to remind the listed tasks later. </w:t>
       </w:r>
@@ -45,47 +82,84 @@
       <w:r>
         <w:t xml:space="preserve">User can create a list and then they can title the list and set different functionalities such as checkbox, label, color code, set reminder etc. to keep necessary track of the list and make those more </w:t>
       </w:r>
-      <w:proofErr w:type="spellStart"/>
-      <w:r>
-        <w:t>convinent</w:t>
-      </w:r>
-      <w:proofErr w:type="spellEnd"/>
+      <w:r>
+        <w:t>convenient</w:t>
+      </w:r>
       <w:r>
         <w:t xml:space="preserve">. Mainly the application is tested on </w:t>
       </w:r>
-      <w:proofErr w:type="spellStart"/>
-      <w:r>
-        <w:t>samsung</w:t>
-      </w:r>
-      <w:proofErr w:type="spellEnd"/>
+      <w:r>
+        <w:t>Samsung</w:t>
+      </w:r>
       <w:r>
         <w:t xml:space="preserve"> A3 device, model: SM-A305F/DS.</w:t>
       </w:r>
     </w:p>
     <w:p/>
     <w:p>
-      <w:r>
+      <w:pPr>
+        <w:rPr>
+          <w:b/>
+          <w:bCs/>
+        </w:rPr>
+      </w:pPr>
+      <w:r>
+        <w:rPr>
+          <w:b/>
+          <w:bCs/>
+        </w:rPr>
         <w:t xml:space="preserve">Test </w:t>
       </w:r>
-      <w:proofErr w:type="gramStart"/>
-      <w:r>
-        <w:t>Strategy :</w:t>
-      </w:r>
-      <w:proofErr w:type="gramEnd"/>
+      <w:r>
+        <w:rPr>
+          <w:b/>
+          <w:bCs/>
+        </w:rPr>
+        <w:t>Strategy:</w:t>
+      </w:r>
     </w:p>
     <w:p/>
     <w:p/>
     <w:p>
-      <w:r>
+      <w:pPr>
+        <w:rPr>
+          <w:b/>
+          <w:bCs/>
+        </w:rPr>
+      </w:pPr>
+      <w:r>
+        <w:rPr>
+          <w:b/>
+          <w:bCs/>
+        </w:rPr>
         <w:t xml:space="preserve">2.1 Test Scope: In scope: </w:t>
       </w:r>
     </w:p>
     <w:p>
       <w:r>
-        <w:t xml:space="preserve"> </w:t>
-      </w:r>
-      <w:r>
-        <w:t>1)UI testing</w:t>
+        <w:t xml:space="preserve">1)UI </w:t>
+      </w:r>
+      <w:proofErr w:type="gramStart"/>
+      <w:r>
+        <w:t>testing</w:t>
+      </w:r>
+      <w:r>
+        <w:t xml:space="preserve"> :</w:t>
+      </w:r>
+      <w:proofErr w:type="gramEnd"/>
+      <w:r>
+        <w:t xml:space="preserve"> Basic UI testing of the application </w:t>
+      </w:r>
+      <w:proofErr w:type="spellStart"/>
+      <w:r>
+        <w:t>i.e</w:t>
+      </w:r>
+      <w:proofErr w:type="spellEnd"/>
+      <w:r>
+        <w:t xml:space="preserve"> to test text, font alignment</w:t>
+      </w:r>
+      <w:r>
+        <w:t xml:space="preserve">, </w:t>
       </w:r>
     </w:p>
     <w:p>
@@ -111,7 +185,10 @@
     <w:p/>
     <w:p>
       <w:r>
-        <w:t xml:space="preserve">4)Regression Testing </w:t>
+        <w:t xml:space="preserve">4)Regression </w:t>
+      </w:r>
+      <w:r>
+        <w:t>Testing: Regression Testing will be conducted for testing google keep Notes in order to confirm that recent code change did not adversely affected the existing features of the application.</w:t>
       </w:r>
     </w:p>
     <w:p/>
@@ -119,15 +196,30 @@
       <w:r>
         <w:t>5)Exploratory Testing</w:t>
       </w:r>
+      <w:r>
+        <w:t xml:space="preserve">: Ad-hoc based exploratory testing should be conducted in this sprint in order to explore the system thoroughly </w:t>
+      </w:r>
     </w:p>
     <w:p/>
     <w:p>
-      <w:proofErr w:type="spellStart"/>
-      <w:r>
-        <w:t>Out side</w:t>
-      </w:r>
-      <w:proofErr w:type="spellEnd"/>
-      <w:r>
+      <w:pPr>
+        <w:rPr>
+          <w:b/>
+          <w:bCs/>
+        </w:rPr>
+      </w:pPr>
+      <w:r>
+        <w:rPr>
+          <w:b/>
+          <w:bCs/>
+        </w:rPr>
+        <w:t>Outside</w:t>
+      </w:r>
+      <w:r>
+        <w:rPr>
+          <w:b/>
+          <w:bCs/>
+        </w:rPr>
         <w:t xml:space="preserve"> of scope: </w:t>
       </w:r>
     </w:p>
@@ -135,153 +227,22 @@
       <w:r>
         <w:t xml:space="preserve">Things which would be outside the scope is hardware </w:t>
       </w:r>
-      <w:proofErr w:type="gramStart"/>
-      <w:r>
-        <w:t>testing ,</w:t>
-      </w:r>
-      <w:proofErr w:type="gramEnd"/>
+      <w:r>
+        <w:t>testing,</w:t>
+      </w:r>
       <w:r>
         <w:t xml:space="preserve"> Performance testing etc. </w:t>
       </w:r>
     </w:p>
-    <w:p/>
-    <w:p>
-      <w:r>
-        <w:t xml:space="preserve"> </w:t>
-      </w:r>
-      <w:r>
-        <w:t xml:space="preserve">Basic </w:t>
-      </w:r>
-      <w:proofErr w:type="gramStart"/>
-      <w:r>
-        <w:t>functionalities :</w:t>
-      </w:r>
-      <w:proofErr w:type="gramEnd"/>
-      <w:r>
-        <w:t xml:space="preserve"> </w:t>
-      </w:r>
-    </w:p>
-    <w:p/>
-    <w:p>
-      <w:r>
-        <w:t>1)Create a note</w:t>
-      </w:r>
-    </w:p>
-    <w:p>
-      <w:r>
-        <w:t>2) Keep Reminder</w:t>
+    <w:p>
+      <w:r>
+        <w:t xml:space="preserve">Test Logistics: </w:t>
       </w:r>
     </w:p>
     <w:p>
       <w:r>
         <w:lastRenderedPageBreak/>
-        <w:t>3)Create Label</w:t>
-      </w:r>
-    </w:p>
-    <w:p>
-      <w:r>
-        <w:t>4) Mark Task as label</w:t>
-      </w:r>
-    </w:p>
-    <w:p>
-      <w:r>
-        <w:t>5) Archive notes</w:t>
-      </w:r>
-    </w:p>
-    <w:p>
-      <w:r>
-        <w:t>6) Delete notes</w:t>
-      </w:r>
-    </w:p>
-    <w:p>
-      <w:r>
-        <w:t>7) Create checkboxes</w:t>
-      </w:r>
-    </w:p>
-    <w:p>
-      <w:r>
-        <w:t>8)</w:t>
-      </w:r>
-      <w:proofErr w:type="spellStart"/>
-      <w:r>
-        <w:t>Unceck</w:t>
-      </w:r>
-      <w:proofErr w:type="spellEnd"/>
-      <w:r>
-        <w:t xml:space="preserve"> checkboxes </w:t>
-      </w:r>
-    </w:p>
-    <w:p>
-      <w:r>
-        <w:t xml:space="preserve">Search </w:t>
-      </w:r>
-      <w:proofErr w:type="gramStart"/>
-      <w:r>
-        <w:t>notes :</w:t>
-      </w:r>
-      <w:proofErr w:type="gramEnd"/>
-      <w:r>
-        <w:t xml:space="preserve"> </w:t>
-      </w:r>
-    </w:p>
-    <w:p>
-      <w:r>
-        <w:t>1) By reminders</w:t>
-      </w:r>
-    </w:p>
-    <w:p>
-      <w:r>
-        <w:t xml:space="preserve">2) List </w:t>
-      </w:r>
-    </w:p>
-    <w:p>
-      <w:r>
-        <w:t xml:space="preserve">3) By Labels </w:t>
-      </w:r>
-    </w:p>
-    <w:p>
-      <w:r>
-        <w:t>4) By things</w:t>
-      </w:r>
-    </w:p>
-    <w:p>
-      <w:r>
-        <w:t xml:space="preserve">5) By colors </w:t>
-      </w:r>
-    </w:p>
-    <w:p/>
-    <w:p>
-      <w:r>
-        <w:t xml:space="preserve">Test Logistics: </w:t>
-      </w:r>
-    </w:p>
-    <w:p>
-      <w:r>
-        <w:t>The testing should be conducted by a team of</w:t>
-      </w:r>
-      <w:r>
-        <w:t xml:space="preserve"> 7 members.</w:t>
-      </w:r>
-      <w:r>
-        <w:t xml:space="preserve"> The testing should start from September. 1. 2019(Thursday) and should end in September. 1</w:t>
-      </w:r>
-      <w:r>
-        <w:t>2</w:t>
-      </w:r>
-      <w:r>
-        <w:t>.2019(</w:t>
-      </w:r>
-      <w:r>
-        <w:t>Thursday</w:t>
-      </w:r>
-      <w:r>
-        <w:t xml:space="preserve">). and minimum 6 to 9 hours effort should be provided each day for </w:t>
-      </w:r>
-      <w:r>
-        <w:t>area-based</w:t>
-      </w:r>
-      <w:r>
-        <w:t xml:space="preserve"> testing.</w:t>
+        <w:t>The testing should be conducted by a team of 7 members. The testing should start from September. 1. 2019(Thursday) and should end in September. 12.2019(Thursday). and minimum 6 to 9 hours effort should be provided each day for area-based testing.</w:t>
       </w:r>
     </w:p>
     <w:p/>
@@ -497,11 +458,7 @@
             </w:r>
             <w:proofErr w:type="spellEnd"/>
             <w:r>
-              <w:t xml:space="preserve">  </w:t>
-            </w:r>
-            <w:r>
-              <w:lastRenderedPageBreak/>
-              <w:t xml:space="preserve">Noor, </w:t>
+              <w:t xml:space="preserve">  Noor, </w:t>
             </w:r>
             <w:proofErr w:type="spellStart"/>
             <w:r>
@@ -551,7 +508,6 @@
           </w:tcPr>
           <w:p>
             <w:r>
-              <w:lastRenderedPageBreak/>
               <w:t xml:space="preserve">48 hours / man </w:t>
             </w:r>
           </w:p>
@@ -955,10 +911,7 @@
           </w:tcPr>
           <w:p>
             <w:r>
-              <w:t xml:space="preserve">8 </w:t>
-            </w:r>
-            <w:r>
-              <w:t>hours / man</w:t>
+              <w:t>8 hours / man</w:t>
             </w:r>
           </w:p>
         </w:tc>
@@ -1025,7 +978,6 @@
           </w:tcPr>
           <w:p>
             <w:r>
-              <w:lastRenderedPageBreak/>
               <w:t xml:space="preserve">Smoke / Sanity Testing </w:t>
             </w:r>
           </w:p>
@@ -1035,8 +987,6 @@
             <w:tcW w:w="3117" w:type="dxa"/>
           </w:tcPr>
           <w:p>
-            <w:bookmarkStart w:id="0" w:name="_GoBack"/>
-            <w:bookmarkEnd w:id="0"/>
             <w:r>
               <w:t xml:space="preserve">8 hours/man </w:t>
             </w:r>
@@ -1251,10 +1201,610 @@
       </w:tr>
     </w:tbl>
     <w:p/>
+    <w:p>
+      <w:pPr>
+        <w:rPr>
+          <w:b/>
+          <w:bCs/>
+        </w:rPr>
+      </w:pPr>
+      <w:r>
+        <w:rPr>
+          <w:b/>
+          <w:bCs/>
+        </w:rPr>
+        <w:t xml:space="preserve"> Basic functionalities: </w:t>
+      </w:r>
+    </w:p>
     <w:p/>
+    <w:p>
+      <w:pPr>
+        <w:pStyle w:val="ListParagraph"/>
+        <w:numPr>
+          <w:ilvl w:val="0"/>
+          <w:numId w:val="1"/>
+        </w:numPr>
+      </w:pPr>
+      <w:r>
+        <w:t xml:space="preserve">Create a note </w:t>
+      </w:r>
+    </w:p>
+    <w:p>
+      <w:pPr>
+        <w:pStyle w:val="ListParagraph"/>
+        <w:numPr>
+          <w:ilvl w:val="0"/>
+          <w:numId w:val="3"/>
+        </w:numPr>
+      </w:pPr>
+      <w:r>
+        <w:t xml:space="preserve"> ‘Take a note…’</w:t>
+      </w:r>
+      <w:r>
+        <w:t xml:space="preserve"> </w:t>
+      </w:r>
+      <w:r>
+        <w:t>when tapped navigates to note page</w:t>
+      </w:r>
+    </w:p>
+    <w:p>
+      <w:pPr>
+        <w:pStyle w:val="ListParagraph"/>
+        <w:numPr>
+          <w:ilvl w:val="0"/>
+          <w:numId w:val="3"/>
+        </w:numPr>
+      </w:pPr>
+      <w:r>
+        <w:t xml:space="preserve">‘ </w:t>
+      </w:r>
+    </w:p>
+    <w:p>
+      <w:pPr>
+        <w:pStyle w:val="ListParagraph"/>
+        <w:numPr>
+          <w:ilvl w:val="0"/>
+          <w:numId w:val="3"/>
+        </w:numPr>
+      </w:pPr>
+      <w:r>
+        <w:t>‘New Drawing Note’ when tapped Drawing note page appears</w:t>
+      </w:r>
+    </w:p>
+    <w:p>
+      <w:pPr>
+        <w:pStyle w:val="ListParagraph"/>
+        <w:numPr>
+          <w:ilvl w:val="0"/>
+          <w:numId w:val="3"/>
+        </w:numPr>
+      </w:pPr>
+      <w:r>
+        <w:t xml:space="preserve">‘New audio note’ when tapped google audio appears </w:t>
+      </w:r>
+    </w:p>
+    <w:p>
+      <w:pPr>
+        <w:pStyle w:val="ListParagraph"/>
+        <w:numPr>
+          <w:ilvl w:val="0"/>
+          <w:numId w:val="3"/>
+        </w:numPr>
+      </w:pPr>
+      <w:r>
+        <w:t xml:space="preserve">‘Add image ’when tapped two menus appears </w:t>
+      </w:r>
+    </w:p>
     <w:p/>
+    <w:p>
+      <w:pPr>
+        <w:pStyle w:val="ListParagraph"/>
+        <w:numPr>
+          <w:ilvl w:val="0"/>
+          <w:numId w:val="1"/>
+        </w:numPr>
+      </w:pPr>
+      <w:r>
+        <w:t>Keep Reminder</w:t>
+      </w:r>
+    </w:p>
+    <w:p>
+      <w:pPr>
+        <w:pStyle w:val="ListParagraph"/>
+        <w:numPr>
+          <w:ilvl w:val="0"/>
+          <w:numId w:val="4"/>
+        </w:numPr>
+      </w:pPr>
+      <w:r>
+        <w:t>Search functionality appears or not</w:t>
+      </w:r>
+    </w:p>
+    <w:p>
+      <w:pPr>
+        <w:pStyle w:val="ListParagraph"/>
+        <w:numPr>
+          <w:ilvl w:val="0"/>
+          <w:numId w:val="4"/>
+        </w:numPr>
+      </w:pPr>
+      <w:r>
+        <w:t>When single column view is tapped tool tip for single column view appears or not</w:t>
+      </w:r>
+    </w:p>
+    <w:p>
+      <w:pPr>
+        <w:ind w:left="1080"/>
+      </w:pPr>
+    </w:p>
+    <w:p>
+      <w:pPr>
+        <w:pStyle w:val="ListParagraph"/>
+        <w:numPr>
+          <w:ilvl w:val="0"/>
+          <w:numId w:val="1"/>
+        </w:numPr>
+      </w:pPr>
+      <w:r>
+        <w:lastRenderedPageBreak/>
+        <w:t>Label</w:t>
+      </w:r>
+    </w:p>
+    <w:p>
+      <w:pPr>
+        <w:pStyle w:val="ListParagraph"/>
+        <w:numPr>
+          <w:ilvl w:val="0"/>
+          <w:numId w:val="5"/>
+        </w:numPr>
+      </w:pPr>
+      <w:r>
+        <w:t>Create Label</w:t>
+      </w:r>
+    </w:p>
+    <w:p>
+      <w:pPr>
+        <w:pStyle w:val="ListParagraph"/>
+        <w:numPr>
+          <w:ilvl w:val="0"/>
+          <w:numId w:val="5"/>
+        </w:numPr>
+      </w:pPr>
+      <w:r>
+        <w:t xml:space="preserve">Save Label </w:t>
+      </w:r>
+    </w:p>
+    <w:p>
+      <w:pPr>
+        <w:pStyle w:val="ListParagraph"/>
+        <w:numPr>
+          <w:ilvl w:val="0"/>
+          <w:numId w:val="5"/>
+        </w:numPr>
+      </w:pPr>
+      <w:r>
+        <w:t>Edit Label</w:t>
+      </w:r>
+    </w:p>
+    <w:p>
+      <w:pPr>
+        <w:pStyle w:val="ListParagraph"/>
+        <w:numPr>
+          <w:ilvl w:val="0"/>
+          <w:numId w:val="5"/>
+        </w:numPr>
+      </w:pPr>
+      <w:r>
+        <w:t xml:space="preserve">Search Lists </w:t>
+      </w:r>
+      <w:proofErr w:type="gramStart"/>
+      <w:r>
+        <w:t>By</w:t>
+      </w:r>
+      <w:proofErr w:type="gramEnd"/>
+      <w:r>
+        <w:t xml:space="preserve"> Label</w:t>
+      </w:r>
+    </w:p>
+    <w:p>
+      <w:pPr>
+        <w:pStyle w:val="ListParagraph"/>
+        <w:numPr>
+          <w:ilvl w:val="0"/>
+          <w:numId w:val="5"/>
+        </w:numPr>
+      </w:pPr>
+      <w:r>
+        <w:t>Mark individual Task as Label</w:t>
+      </w:r>
+    </w:p>
+    <w:p>
+      <w:pPr>
+        <w:pStyle w:val="ListParagraph"/>
+      </w:pPr>
+    </w:p>
+    <w:p>
+      <w:pPr>
+        <w:pStyle w:val="ListParagraph"/>
+        <w:numPr>
+          <w:ilvl w:val="0"/>
+          <w:numId w:val="1"/>
+        </w:numPr>
+      </w:pPr>
+      <w:r>
+        <w:t>Archive notes</w:t>
+      </w:r>
+    </w:p>
+    <w:p>
+      <w:pPr>
+        <w:pStyle w:val="ListParagraph"/>
+        <w:numPr>
+          <w:ilvl w:val="0"/>
+          <w:numId w:val="6"/>
+        </w:numPr>
+      </w:pPr>
+      <w:r>
+        <w:t>Archive a Note</w:t>
+      </w:r>
+    </w:p>
+    <w:p>
+      <w:pPr>
+        <w:pStyle w:val="ListParagraph"/>
+        <w:numPr>
+          <w:ilvl w:val="0"/>
+          <w:numId w:val="6"/>
+        </w:numPr>
+      </w:pPr>
+      <w:r>
+        <w:t xml:space="preserve">Find Archived </w:t>
+      </w:r>
+    </w:p>
+    <w:p>
+      <w:pPr>
+        <w:pStyle w:val="ListParagraph"/>
+        <w:numPr>
+          <w:ilvl w:val="0"/>
+          <w:numId w:val="1"/>
+        </w:numPr>
+      </w:pPr>
+      <w:r>
+        <w:t>Delete notes</w:t>
+      </w:r>
+    </w:p>
+    <w:p>
+      <w:pPr>
+        <w:pStyle w:val="ListParagraph"/>
+        <w:numPr>
+          <w:ilvl w:val="0"/>
+          <w:numId w:val="7"/>
+        </w:numPr>
+      </w:pPr>
+      <w:r>
+        <w:t>View Trash Notes</w:t>
+      </w:r>
+    </w:p>
+    <w:p>
+      <w:pPr>
+        <w:pStyle w:val="ListParagraph"/>
+        <w:numPr>
+          <w:ilvl w:val="0"/>
+          <w:numId w:val="7"/>
+        </w:numPr>
+      </w:pPr>
+      <w:r>
+        <w:t xml:space="preserve">Empty Trash </w:t>
+      </w:r>
+    </w:p>
+    <w:p>
+      <w:pPr>
+        <w:pStyle w:val="ListParagraph"/>
+        <w:numPr>
+          <w:ilvl w:val="0"/>
+          <w:numId w:val="7"/>
+        </w:numPr>
+      </w:pPr>
+      <w:r>
+        <w:t>Delete Forever</w:t>
+      </w:r>
+    </w:p>
+    <w:p>
+      <w:pPr>
+        <w:pStyle w:val="ListParagraph"/>
+        <w:numPr>
+          <w:ilvl w:val="0"/>
+          <w:numId w:val="1"/>
+        </w:numPr>
+      </w:pPr>
+      <w:r>
+        <w:t xml:space="preserve">Settings </w:t>
+      </w:r>
+    </w:p>
+    <w:p>
+      <w:pPr>
+        <w:pStyle w:val="ListParagraph"/>
+        <w:numPr>
+          <w:ilvl w:val="0"/>
+          <w:numId w:val="9"/>
+        </w:numPr>
+      </w:pPr>
+      <w:r>
+        <w:t>Toggles:</w:t>
+      </w:r>
+    </w:p>
+    <w:p>
+      <w:pPr>
+        <w:pStyle w:val="ListParagraph"/>
+        <w:numPr>
+          <w:ilvl w:val="0"/>
+          <w:numId w:val="8"/>
+        </w:numPr>
+      </w:pPr>
+      <w:r>
+        <w:t>“Add new items to bottom “toggle</w:t>
+      </w:r>
+    </w:p>
+    <w:p>
+      <w:pPr>
+        <w:pStyle w:val="ListParagraph"/>
+        <w:numPr>
+          <w:ilvl w:val="0"/>
+          <w:numId w:val="8"/>
+        </w:numPr>
+      </w:pPr>
+      <w:r>
+        <w:t>“Move checked items to bottom”</w:t>
+      </w:r>
+      <w:r>
+        <w:t xml:space="preserve"> toggle</w:t>
+      </w:r>
+    </w:p>
+    <w:p>
+      <w:pPr>
+        <w:pStyle w:val="ListParagraph"/>
+        <w:numPr>
+          <w:ilvl w:val="0"/>
+          <w:numId w:val="8"/>
+        </w:numPr>
+      </w:pPr>
+      <w:r>
+        <w:t>“Display rich link preview” toggle</w:t>
+      </w:r>
+    </w:p>
+    <w:p>
+      <w:pPr>
+        <w:pStyle w:val="ListParagraph"/>
+        <w:numPr>
+          <w:ilvl w:val="0"/>
+          <w:numId w:val="8"/>
+        </w:numPr>
+      </w:pPr>
+      <w:r>
+        <w:t xml:space="preserve">“Enable Dark </w:t>
+      </w:r>
+      <w:r>
+        <w:t>Theme “toggle</w:t>
+      </w:r>
+    </w:p>
+    <w:p>
+      <w:pPr>
+        <w:pStyle w:val="ListParagraph"/>
+        <w:numPr>
+          <w:ilvl w:val="0"/>
+          <w:numId w:val="11"/>
+        </w:numPr>
+      </w:pPr>
+      <w:r>
+        <w:t>Reminder Default:</w:t>
+      </w:r>
+    </w:p>
+    <w:p>
+      <w:pPr>
+        <w:pStyle w:val="ListParagraph"/>
+        <w:numPr>
+          <w:ilvl w:val="0"/>
+          <w:numId w:val="12"/>
+        </w:numPr>
+      </w:pPr>
+      <w:r>
+        <w:t>Edit Time for Reminder</w:t>
+      </w:r>
+    </w:p>
+    <w:p>
+      <w:pPr>
+        <w:pStyle w:val="ListParagraph"/>
+        <w:numPr>
+          <w:ilvl w:val="0"/>
+          <w:numId w:val="11"/>
+        </w:numPr>
+      </w:pPr>
+      <w:r>
+        <w:t xml:space="preserve">Sharing </w:t>
+      </w:r>
+    </w:p>
+    <w:p>
+      <w:pPr>
+        <w:pStyle w:val="ListParagraph"/>
+        <w:numPr>
+          <w:ilvl w:val="0"/>
+          <w:numId w:val="12"/>
+        </w:numPr>
+      </w:pPr>
+      <w:r>
+        <w:t>“Enable sharing “toggle</w:t>
+      </w:r>
+    </w:p>
+    <w:p>
+      <w:pPr>
+        <w:pStyle w:val="ListParagraph"/>
+        <w:ind w:left="2160"/>
+      </w:pPr>
+    </w:p>
+    <w:p>
+      <w:pPr>
+        <w:pStyle w:val="ListParagraph"/>
+        <w:ind w:left="2160"/>
+      </w:pPr>
+    </w:p>
+    <w:p>
+      <w:pPr>
+        <w:pStyle w:val="ListParagraph"/>
+        <w:numPr>
+          <w:ilvl w:val="0"/>
+          <w:numId w:val="1"/>
+        </w:numPr>
+      </w:pPr>
+      <w:r>
+        <w:t xml:space="preserve">Search </w:t>
+      </w:r>
+      <w:r>
+        <w:t>notes:</w:t>
+      </w:r>
+      <w:r>
+        <w:t xml:space="preserve"> </w:t>
+      </w:r>
+    </w:p>
+    <w:p>
+      <w:pPr>
+        <w:pStyle w:val="ListParagraph"/>
+        <w:numPr>
+          <w:ilvl w:val="0"/>
+          <w:numId w:val="2"/>
+        </w:numPr>
+      </w:pPr>
+      <w:r>
+        <w:t>By reminders</w:t>
+      </w:r>
+    </w:p>
+    <w:p>
+      <w:pPr>
+        <w:pStyle w:val="ListParagraph"/>
+        <w:numPr>
+          <w:ilvl w:val="0"/>
+          <w:numId w:val="2"/>
+        </w:numPr>
+      </w:pPr>
+      <w:r>
+        <w:t xml:space="preserve">List </w:t>
+      </w:r>
+    </w:p>
+    <w:p>
+      <w:pPr>
+        <w:pStyle w:val="ListParagraph"/>
+        <w:numPr>
+          <w:ilvl w:val="0"/>
+          <w:numId w:val="2"/>
+        </w:numPr>
+      </w:pPr>
+      <w:r>
+        <w:t xml:space="preserve"> By Labels </w:t>
+      </w:r>
+    </w:p>
+    <w:p>
+      <w:pPr>
+        <w:pStyle w:val="ListParagraph"/>
+        <w:numPr>
+          <w:ilvl w:val="0"/>
+          <w:numId w:val="2"/>
+        </w:numPr>
+      </w:pPr>
+      <w:r>
+        <w:t>By things</w:t>
+      </w:r>
+    </w:p>
+    <w:p>
+      <w:pPr>
+        <w:pStyle w:val="ListParagraph"/>
+        <w:numPr>
+          <w:ilvl w:val="0"/>
+          <w:numId w:val="2"/>
+        </w:numPr>
+      </w:pPr>
+      <w:r>
+        <w:t>By colors</w:t>
+      </w:r>
+    </w:p>
+    <w:p>
+      <w:pPr>
+        <w:pStyle w:val="ListParagraph"/>
+      </w:pPr>
+    </w:p>
+    <w:p>
+      <w:pPr>
+        <w:pStyle w:val="ListParagraph"/>
+        <w:numPr>
+          <w:ilvl w:val="0"/>
+          <w:numId w:val="14"/>
+        </w:numPr>
+      </w:pPr>
+      <w:r>
+        <w:t>“Help &amp; feedback</w:t>
+      </w:r>
+      <w:r>
+        <w:t xml:space="preserve">” </w:t>
+      </w:r>
+    </w:p>
+    <w:p>
+      <w:pPr>
+        <w:pStyle w:val="ListParagraph"/>
+        <w:numPr>
+          <w:ilvl w:val="0"/>
+          <w:numId w:val="15"/>
+        </w:numPr>
+      </w:pPr>
+      <w:r>
+        <w:t>“Search issue”</w:t>
+      </w:r>
+    </w:p>
+    <w:p>
+      <w:pPr>
+        <w:pStyle w:val="ListParagraph"/>
+        <w:numPr>
+          <w:ilvl w:val="0"/>
+          <w:numId w:val="15"/>
+        </w:numPr>
+      </w:pPr>
+      <w:r>
+        <w:t>Popular articles</w:t>
+      </w:r>
+    </w:p>
+    <w:p>
+      <w:pPr>
+        <w:pStyle w:val="ListParagraph"/>
+        <w:numPr>
+          <w:ilvl w:val="0"/>
+          <w:numId w:val="15"/>
+        </w:numPr>
+      </w:pPr>
+      <w:r>
+        <w:t>Send Feedback</w:t>
+      </w:r>
+    </w:p>
+    <w:p>
+      <w:pPr>
+        <w:pStyle w:val="ListParagraph"/>
+        <w:ind w:left="1440"/>
+      </w:pPr>
+    </w:p>
+    <w:p>
+      <w:pPr>
+        <w:pStyle w:val="ListParagraph"/>
+        <w:ind w:left="1440"/>
+      </w:pPr>
+    </w:p>
     <w:p/>
-    <w:p/>
+    <w:p>
+      <w:r>
+        <w:t>Testcases for Create ‘Take a note’</w:t>
+      </w:r>
+      <w:r>
+        <w:t xml:space="preserve"> is given in a </w:t>
+      </w:r>
+      <w:proofErr w:type="gramStart"/>
+      <w:r>
+        <w:t>excel :</w:t>
+      </w:r>
+      <w:proofErr w:type="gramEnd"/>
+    </w:p>
     <w:p/>
     <w:p/>
     <w:p/>
@@ -1271,6 +1821,1697 @@
     </w:sectPr>
   </w:body>
 </w:document>
+</file>
+
+<file path=word/numbering.xml><?xml version="1.0" encoding="utf-8"?>
+<w:numbering xmlns:wpc="http://schemas.microsoft.com/office/word/2010/wordprocessingCanvas" xmlns:cx="http://schemas.microsoft.com/office/drawing/2014/chartex" xmlns:cx1="http://schemas.microsoft.com/office/drawing/2015/9/8/chartex" xmlns:cx2="http://schemas.microsoft.com/office/drawing/2015/10/21/chartex" xmlns:cx3="http://schemas.microsoft.com/office/drawing/2016/5/9/chartex" xmlns:cx4="http://schemas.microsoft.com/office/drawing/2016/5/10/chartex" xmlns:cx5="http://schemas.microsoft.com/office/drawing/2016/5/11/chartex" xmlns:cx6="http://schemas.microsoft.com/office/drawing/2016/5/12/chartex" xmlns:cx7="http://schemas.microsoft.com/office/drawing/2016/5/13/chartex" xmlns:cx8="http://schemas.microsoft.com/office/drawing/2016/5/14/chartex" xmlns:mc="http://schemas.openxmlformats.org/markup-compatibility/2006" xmlns:aink="http://schemas.microsoft.com/office/drawing/2016/ink" xmlns:am3d="http://schemas.microsoft.com/office/drawing/2017/model3d" xmlns:o="urn:schemas-microsoft-com:office:office" xmlns:r="http://schemas.openxmlformats.org/officeDocument/2006/relationships" xmlns:m="http://schemas.openxmlformats.org/officeDocument/2006/math" xmlns:v="urn:schemas-microsoft-com:vml" xmlns:wp14="http://schemas.microsoft.com/office/word/2010/wordprocessingDrawing" xmlns:wp="http://schemas.openxmlformats.org/drawingml/2006/wordprocessingDrawing" xmlns:w10="urn:schemas-microsoft-com:office:word" xmlns:w="http://schemas.openxmlformats.org/wordprocessingml/2006/main" xmlns:w14="http://schemas.microsoft.com/office/word/2010/wordml" xmlns:w15="http://schemas.microsoft.com/office/word/2012/wordml" xmlns:w16cid="http://schemas.microsoft.com/office/word/2016/wordml/cid" xmlns:w16se="http://schemas.microsoft.com/office/word/2015/wordml/symex" xmlns:wpg="http://schemas.microsoft.com/office/word/2010/wordprocessingGroup" xmlns:wpi="http://schemas.microsoft.com/office/word/2010/wordprocessingInk" xmlns:wne="http://schemas.microsoft.com/office/word/2006/wordml" xmlns:wps="http://schemas.microsoft.com/office/word/2010/wordprocessingShape" mc:Ignorable="w14 w15 w16se w16cid wp14">
+  <w:abstractNum w:abstractNumId="0" w15:restartNumberingAfterBreak="0">
+    <w:nsid w:val="12B1372C"/>
+    <w:multiLevelType w:val="hybridMultilevel"/>
+    <w:tmpl w:val="C898EB20"/>
+    <w:lvl w:ilvl="0" w:tplc="0409000B">
+      <w:start w:val="1"/>
+      <w:numFmt w:val="bullet"/>
+      <w:lvlText w:val=""/>
+      <w:lvlJc w:val="left"/>
+      <w:pPr>
+        <w:ind w:left="2160" w:hanging="360"/>
+      </w:pPr>
+      <w:rPr>
+        <w:rFonts w:ascii="Wingdings" w:hAnsi="Wingdings" w:hint="default"/>
+      </w:rPr>
+    </w:lvl>
+    <w:lvl w:ilvl="1" w:tplc="04090003" w:tentative="1">
+      <w:start w:val="1"/>
+      <w:numFmt w:val="bullet"/>
+      <w:lvlText w:val="o"/>
+      <w:lvlJc w:val="left"/>
+      <w:pPr>
+        <w:ind w:left="2880" w:hanging="360"/>
+      </w:pPr>
+      <w:rPr>
+        <w:rFonts w:ascii="Courier New" w:hAnsi="Courier New" w:cs="Courier New" w:hint="default"/>
+      </w:rPr>
+    </w:lvl>
+    <w:lvl w:ilvl="2" w:tplc="04090005" w:tentative="1">
+      <w:start w:val="1"/>
+      <w:numFmt w:val="bullet"/>
+      <w:lvlText w:val=""/>
+      <w:lvlJc w:val="left"/>
+      <w:pPr>
+        <w:ind w:left="3600" w:hanging="360"/>
+      </w:pPr>
+      <w:rPr>
+        <w:rFonts w:ascii="Wingdings" w:hAnsi="Wingdings" w:hint="default"/>
+      </w:rPr>
+    </w:lvl>
+    <w:lvl w:ilvl="3" w:tplc="04090001" w:tentative="1">
+      <w:start w:val="1"/>
+      <w:numFmt w:val="bullet"/>
+      <w:lvlText w:val=""/>
+      <w:lvlJc w:val="left"/>
+      <w:pPr>
+        <w:ind w:left="4320" w:hanging="360"/>
+      </w:pPr>
+      <w:rPr>
+        <w:rFonts w:ascii="Symbol" w:hAnsi="Symbol" w:hint="default"/>
+      </w:rPr>
+    </w:lvl>
+    <w:lvl w:ilvl="4" w:tplc="04090003" w:tentative="1">
+      <w:start w:val="1"/>
+      <w:numFmt w:val="bullet"/>
+      <w:lvlText w:val="o"/>
+      <w:lvlJc w:val="left"/>
+      <w:pPr>
+        <w:ind w:left="5040" w:hanging="360"/>
+      </w:pPr>
+      <w:rPr>
+        <w:rFonts w:ascii="Courier New" w:hAnsi="Courier New" w:cs="Courier New" w:hint="default"/>
+      </w:rPr>
+    </w:lvl>
+    <w:lvl w:ilvl="5" w:tplc="04090005" w:tentative="1">
+      <w:start w:val="1"/>
+      <w:numFmt w:val="bullet"/>
+      <w:lvlText w:val=""/>
+      <w:lvlJc w:val="left"/>
+      <w:pPr>
+        <w:ind w:left="5760" w:hanging="360"/>
+      </w:pPr>
+      <w:rPr>
+        <w:rFonts w:ascii="Wingdings" w:hAnsi="Wingdings" w:hint="default"/>
+      </w:rPr>
+    </w:lvl>
+    <w:lvl w:ilvl="6" w:tplc="04090001" w:tentative="1">
+      <w:start w:val="1"/>
+      <w:numFmt w:val="bullet"/>
+      <w:lvlText w:val=""/>
+      <w:lvlJc w:val="left"/>
+      <w:pPr>
+        <w:ind w:left="6480" w:hanging="360"/>
+      </w:pPr>
+      <w:rPr>
+        <w:rFonts w:ascii="Symbol" w:hAnsi="Symbol" w:hint="default"/>
+      </w:rPr>
+    </w:lvl>
+    <w:lvl w:ilvl="7" w:tplc="04090003" w:tentative="1">
+      <w:start w:val="1"/>
+      <w:numFmt w:val="bullet"/>
+      <w:lvlText w:val="o"/>
+      <w:lvlJc w:val="left"/>
+      <w:pPr>
+        <w:ind w:left="7200" w:hanging="360"/>
+      </w:pPr>
+      <w:rPr>
+        <w:rFonts w:ascii="Courier New" w:hAnsi="Courier New" w:cs="Courier New" w:hint="default"/>
+      </w:rPr>
+    </w:lvl>
+    <w:lvl w:ilvl="8" w:tplc="04090005" w:tentative="1">
+      <w:start w:val="1"/>
+      <w:numFmt w:val="bullet"/>
+      <w:lvlText w:val=""/>
+      <w:lvlJc w:val="left"/>
+      <w:pPr>
+        <w:ind w:left="7920" w:hanging="360"/>
+      </w:pPr>
+      <w:rPr>
+        <w:rFonts w:ascii="Wingdings" w:hAnsi="Wingdings" w:hint="default"/>
+      </w:rPr>
+    </w:lvl>
+  </w:abstractNum>
+  <w:abstractNum w:abstractNumId="1" w15:restartNumberingAfterBreak="0">
+    <w:nsid w:val="216F5725"/>
+    <w:multiLevelType w:val="hybridMultilevel"/>
+    <w:tmpl w:val="F09085D2"/>
+    <w:lvl w:ilvl="0" w:tplc="0409000F">
+      <w:start w:val="1"/>
+      <w:numFmt w:val="decimal"/>
+      <w:lvlText w:val="%1."/>
+      <w:lvlJc w:val="left"/>
+      <w:pPr>
+        <w:ind w:left="720" w:hanging="360"/>
+      </w:pPr>
+    </w:lvl>
+    <w:lvl w:ilvl="1" w:tplc="04090019" w:tentative="1">
+      <w:start w:val="1"/>
+      <w:numFmt w:val="lowerLetter"/>
+      <w:lvlText w:val="%2."/>
+      <w:lvlJc w:val="left"/>
+      <w:pPr>
+        <w:ind w:left="1440" w:hanging="360"/>
+      </w:pPr>
+    </w:lvl>
+    <w:lvl w:ilvl="2" w:tplc="0409001B" w:tentative="1">
+      <w:start w:val="1"/>
+      <w:numFmt w:val="lowerRoman"/>
+      <w:lvlText w:val="%3."/>
+      <w:lvlJc w:val="right"/>
+      <w:pPr>
+        <w:ind w:left="2160" w:hanging="180"/>
+      </w:pPr>
+    </w:lvl>
+    <w:lvl w:ilvl="3" w:tplc="0409000F" w:tentative="1">
+      <w:start w:val="1"/>
+      <w:numFmt w:val="decimal"/>
+      <w:lvlText w:val="%4."/>
+      <w:lvlJc w:val="left"/>
+      <w:pPr>
+        <w:ind w:left="2880" w:hanging="360"/>
+      </w:pPr>
+    </w:lvl>
+    <w:lvl w:ilvl="4" w:tplc="04090019" w:tentative="1">
+      <w:start w:val="1"/>
+      <w:numFmt w:val="lowerLetter"/>
+      <w:lvlText w:val="%5."/>
+      <w:lvlJc w:val="left"/>
+      <w:pPr>
+        <w:ind w:left="3600" w:hanging="360"/>
+      </w:pPr>
+    </w:lvl>
+    <w:lvl w:ilvl="5" w:tplc="0409001B" w:tentative="1">
+      <w:start w:val="1"/>
+      <w:numFmt w:val="lowerRoman"/>
+      <w:lvlText w:val="%6."/>
+      <w:lvlJc w:val="right"/>
+      <w:pPr>
+        <w:ind w:left="4320" w:hanging="180"/>
+      </w:pPr>
+    </w:lvl>
+    <w:lvl w:ilvl="6" w:tplc="0409000F" w:tentative="1">
+      <w:start w:val="1"/>
+      <w:numFmt w:val="decimal"/>
+      <w:lvlText w:val="%7."/>
+      <w:lvlJc w:val="left"/>
+      <w:pPr>
+        <w:ind w:left="5040" w:hanging="360"/>
+      </w:pPr>
+    </w:lvl>
+    <w:lvl w:ilvl="7" w:tplc="04090019" w:tentative="1">
+      <w:start w:val="1"/>
+      <w:numFmt w:val="lowerLetter"/>
+      <w:lvlText w:val="%8."/>
+      <w:lvlJc w:val="left"/>
+      <w:pPr>
+        <w:ind w:left="5760" w:hanging="360"/>
+      </w:pPr>
+    </w:lvl>
+    <w:lvl w:ilvl="8" w:tplc="0409001B" w:tentative="1">
+      <w:start w:val="1"/>
+      <w:numFmt w:val="lowerRoman"/>
+      <w:lvlText w:val="%9."/>
+      <w:lvlJc w:val="right"/>
+      <w:pPr>
+        <w:ind w:left="6480" w:hanging="180"/>
+      </w:pPr>
+    </w:lvl>
+  </w:abstractNum>
+  <w:abstractNum w:abstractNumId="2" w15:restartNumberingAfterBreak="0">
+    <w:nsid w:val="241C6EA5"/>
+    <w:multiLevelType w:val="hybridMultilevel"/>
+    <w:tmpl w:val="5D20F37C"/>
+    <w:lvl w:ilvl="0" w:tplc="0409000B">
+      <w:start w:val="1"/>
+      <w:numFmt w:val="bullet"/>
+      <w:lvlText w:val=""/>
+      <w:lvlJc w:val="left"/>
+      <w:pPr>
+        <w:ind w:left="1440" w:hanging="360"/>
+      </w:pPr>
+      <w:rPr>
+        <w:rFonts w:ascii="Wingdings" w:hAnsi="Wingdings" w:hint="default"/>
+      </w:rPr>
+    </w:lvl>
+    <w:lvl w:ilvl="1" w:tplc="04090003" w:tentative="1">
+      <w:start w:val="1"/>
+      <w:numFmt w:val="bullet"/>
+      <w:lvlText w:val="o"/>
+      <w:lvlJc w:val="left"/>
+      <w:pPr>
+        <w:ind w:left="2160" w:hanging="360"/>
+      </w:pPr>
+      <w:rPr>
+        <w:rFonts w:ascii="Courier New" w:hAnsi="Courier New" w:cs="Courier New" w:hint="default"/>
+      </w:rPr>
+    </w:lvl>
+    <w:lvl w:ilvl="2" w:tplc="04090005" w:tentative="1">
+      <w:start w:val="1"/>
+      <w:numFmt w:val="bullet"/>
+      <w:lvlText w:val=""/>
+      <w:lvlJc w:val="left"/>
+      <w:pPr>
+        <w:ind w:left="2880" w:hanging="360"/>
+      </w:pPr>
+      <w:rPr>
+        <w:rFonts w:ascii="Wingdings" w:hAnsi="Wingdings" w:hint="default"/>
+      </w:rPr>
+    </w:lvl>
+    <w:lvl w:ilvl="3" w:tplc="04090001" w:tentative="1">
+      <w:start w:val="1"/>
+      <w:numFmt w:val="bullet"/>
+      <w:lvlText w:val=""/>
+      <w:lvlJc w:val="left"/>
+      <w:pPr>
+        <w:ind w:left="3600" w:hanging="360"/>
+      </w:pPr>
+      <w:rPr>
+        <w:rFonts w:ascii="Symbol" w:hAnsi="Symbol" w:hint="default"/>
+      </w:rPr>
+    </w:lvl>
+    <w:lvl w:ilvl="4" w:tplc="04090003" w:tentative="1">
+      <w:start w:val="1"/>
+      <w:numFmt w:val="bullet"/>
+      <w:lvlText w:val="o"/>
+      <w:lvlJc w:val="left"/>
+      <w:pPr>
+        <w:ind w:left="4320" w:hanging="360"/>
+      </w:pPr>
+      <w:rPr>
+        <w:rFonts w:ascii="Courier New" w:hAnsi="Courier New" w:cs="Courier New" w:hint="default"/>
+      </w:rPr>
+    </w:lvl>
+    <w:lvl w:ilvl="5" w:tplc="04090005" w:tentative="1">
+      <w:start w:val="1"/>
+      <w:numFmt w:val="bullet"/>
+      <w:lvlText w:val=""/>
+      <w:lvlJc w:val="left"/>
+      <w:pPr>
+        <w:ind w:left="5040" w:hanging="360"/>
+      </w:pPr>
+      <w:rPr>
+        <w:rFonts w:ascii="Wingdings" w:hAnsi="Wingdings" w:hint="default"/>
+      </w:rPr>
+    </w:lvl>
+    <w:lvl w:ilvl="6" w:tplc="04090001" w:tentative="1">
+      <w:start w:val="1"/>
+      <w:numFmt w:val="bullet"/>
+      <w:lvlText w:val=""/>
+      <w:lvlJc w:val="left"/>
+      <w:pPr>
+        <w:ind w:left="5760" w:hanging="360"/>
+      </w:pPr>
+      <w:rPr>
+        <w:rFonts w:ascii="Symbol" w:hAnsi="Symbol" w:hint="default"/>
+      </w:rPr>
+    </w:lvl>
+    <w:lvl w:ilvl="7" w:tplc="04090003" w:tentative="1">
+      <w:start w:val="1"/>
+      <w:numFmt w:val="bullet"/>
+      <w:lvlText w:val="o"/>
+      <w:lvlJc w:val="left"/>
+      <w:pPr>
+        <w:ind w:left="6480" w:hanging="360"/>
+      </w:pPr>
+      <w:rPr>
+        <w:rFonts w:ascii="Courier New" w:hAnsi="Courier New" w:cs="Courier New" w:hint="default"/>
+      </w:rPr>
+    </w:lvl>
+    <w:lvl w:ilvl="8" w:tplc="04090005" w:tentative="1">
+      <w:start w:val="1"/>
+      <w:numFmt w:val="bullet"/>
+      <w:lvlText w:val=""/>
+      <w:lvlJc w:val="left"/>
+      <w:pPr>
+        <w:ind w:left="7200" w:hanging="360"/>
+      </w:pPr>
+      <w:rPr>
+        <w:rFonts w:ascii="Wingdings" w:hAnsi="Wingdings" w:hint="default"/>
+      </w:rPr>
+    </w:lvl>
+  </w:abstractNum>
+  <w:abstractNum w:abstractNumId="3" w15:restartNumberingAfterBreak="0">
+    <w:nsid w:val="2DBA6289"/>
+    <w:multiLevelType w:val="hybridMultilevel"/>
+    <w:tmpl w:val="69CE8686"/>
+    <w:lvl w:ilvl="0" w:tplc="04090001">
+      <w:start w:val="1"/>
+      <w:numFmt w:val="bullet"/>
+      <w:lvlText w:val=""/>
+      <w:lvlJc w:val="left"/>
+      <w:pPr>
+        <w:ind w:left="720" w:hanging="360"/>
+      </w:pPr>
+      <w:rPr>
+        <w:rFonts w:ascii="Symbol" w:hAnsi="Symbol" w:hint="default"/>
+      </w:rPr>
+    </w:lvl>
+    <w:lvl w:ilvl="1" w:tplc="04090003" w:tentative="1">
+      <w:start w:val="1"/>
+      <w:numFmt w:val="bullet"/>
+      <w:lvlText w:val="o"/>
+      <w:lvlJc w:val="left"/>
+      <w:pPr>
+        <w:ind w:left="1440" w:hanging="360"/>
+      </w:pPr>
+      <w:rPr>
+        <w:rFonts w:ascii="Courier New" w:hAnsi="Courier New" w:cs="Courier New" w:hint="default"/>
+      </w:rPr>
+    </w:lvl>
+    <w:lvl w:ilvl="2" w:tplc="04090005" w:tentative="1">
+      <w:start w:val="1"/>
+      <w:numFmt w:val="bullet"/>
+      <w:lvlText w:val=""/>
+      <w:lvlJc w:val="left"/>
+      <w:pPr>
+        <w:ind w:left="2160" w:hanging="360"/>
+      </w:pPr>
+      <w:rPr>
+        <w:rFonts w:ascii="Wingdings" w:hAnsi="Wingdings" w:hint="default"/>
+      </w:rPr>
+    </w:lvl>
+    <w:lvl w:ilvl="3" w:tplc="04090001" w:tentative="1">
+      <w:start w:val="1"/>
+      <w:numFmt w:val="bullet"/>
+      <w:lvlText w:val=""/>
+      <w:lvlJc w:val="left"/>
+      <w:pPr>
+        <w:ind w:left="2880" w:hanging="360"/>
+      </w:pPr>
+      <w:rPr>
+        <w:rFonts w:ascii="Symbol" w:hAnsi="Symbol" w:hint="default"/>
+      </w:rPr>
+    </w:lvl>
+    <w:lvl w:ilvl="4" w:tplc="04090003" w:tentative="1">
+      <w:start w:val="1"/>
+      <w:numFmt w:val="bullet"/>
+      <w:lvlText w:val="o"/>
+      <w:lvlJc w:val="left"/>
+      <w:pPr>
+        <w:ind w:left="3600" w:hanging="360"/>
+      </w:pPr>
+      <w:rPr>
+        <w:rFonts w:ascii="Courier New" w:hAnsi="Courier New" w:cs="Courier New" w:hint="default"/>
+      </w:rPr>
+    </w:lvl>
+    <w:lvl w:ilvl="5" w:tplc="04090005" w:tentative="1">
+      <w:start w:val="1"/>
+      <w:numFmt w:val="bullet"/>
+      <w:lvlText w:val=""/>
+      <w:lvlJc w:val="left"/>
+      <w:pPr>
+        <w:ind w:left="4320" w:hanging="360"/>
+      </w:pPr>
+      <w:rPr>
+        <w:rFonts w:ascii="Wingdings" w:hAnsi="Wingdings" w:hint="default"/>
+      </w:rPr>
+    </w:lvl>
+    <w:lvl w:ilvl="6" w:tplc="04090001" w:tentative="1">
+      <w:start w:val="1"/>
+      <w:numFmt w:val="bullet"/>
+      <w:lvlText w:val=""/>
+      <w:lvlJc w:val="left"/>
+      <w:pPr>
+        <w:ind w:left="5040" w:hanging="360"/>
+      </w:pPr>
+      <w:rPr>
+        <w:rFonts w:ascii="Symbol" w:hAnsi="Symbol" w:hint="default"/>
+      </w:rPr>
+    </w:lvl>
+    <w:lvl w:ilvl="7" w:tplc="04090003" w:tentative="1">
+      <w:start w:val="1"/>
+      <w:numFmt w:val="bullet"/>
+      <w:lvlText w:val="o"/>
+      <w:lvlJc w:val="left"/>
+      <w:pPr>
+        <w:ind w:left="5760" w:hanging="360"/>
+      </w:pPr>
+      <w:rPr>
+        <w:rFonts w:ascii="Courier New" w:hAnsi="Courier New" w:cs="Courier New" w:hint="default"/>
+      </w:rPr>
+    </w:lvl>
+    <w:lvl w:ilvl="8" w:tplc="04090005" w:tentative="1">
+      <w:start w:val="1"/>
+      <w:numFmt w:val="bullet"/>
+      <w:lvlText w:val=""/>
+      <w:lvlJc w:val="left"/>
+      <w:pPr>
+        <w:ind w:left="6480" w:hanging="360"/>
+      </w:pPr>
+      <w:rPr>
+        <w:rFonts w:ascii="Wingdings" w:hAnsi="Wingdings" w:hint="default"/>
+      </w:rPr>
+    </w:lvl>
+  </w:abstractNum>
+  <w:abstractNum w:abstractNumId="4" w15:restartNumberingAfterBreak="0">
+    <w:nsid w:val="37D763A9"/>
+    <w:multiLevelType w:val="hybridMultilevel"/>
+    <w:tmpl w:val="1C2664E4"/>
+    <w:lvl w:ilvl="0" w:tplc="0409000B">
+      <w:start w:val="1"/>
+      <w:numFmt w:val="bullet"/>
+      <w:lvlText w:val=""/>
+      <w:lvlJc w:val="left"/>
+      <w:pPr>
+        <w:ind w:left="1495" w:hanging="360"/>
+      </w:pPr>
+      <w:rPr>
+        <w:rFonts w:ascii="Wingdings" w:hAnsi="Wingdings" w:hint="default"/>
+      </w:rPr>
+    </w:lvl>
+    <w:lvl w:ilvl="1" w:tplc="04090003" w:tentative="1">
+      <w:start w:val="1"/>
+      <w:numFmt w:val="bullet"/>
+      <w:lvlText w:val="o"/>
+      <w:lvlJc w:val="left"/>
+      <w:pPr>
+        <w:ind w:left="2215" w:hanging="360"/>
+      </w:pPr>
+      <w:rPr>
+        <w:rFonts w:ascii="Courier New" w:hAnsi="Courier New" w:cs="Courier New" w:hint="default"/>
+      </w:rPr>
+    </w:lvl>
+    <w:lvl w:ilvl="2" w:tplc="04090005" w:tentative="1">
+      <w:start w:val="1"/>
+      <w:numFmt w:val="bullet"/>
+      <w:lvlText w:val=""/>
+      <w:lvlJc w:val="left"/>
+      <w:pPr>
+        <w:ind w:left="2935" w:hanging="360"/>
+      </w:pPr>
+      <w:rPr>
+        <w:rFonts w:ascii="Wingdings" w:hAnsi="Wingdings" w:hint="default"/>
+      </w:rPr>
+    </w:lvl>
+    <w:lvl w:ilvl="3" w:tplc="04090001" w:tentative="1">
+      <w:start w:val="1"/>
+      <w:numFmt w:val="bullet"/>
+      <w:lvlText w:val=""/>
+      <w:lvlJc w:val="left"/>
+      <w:pPr>
+        <w:ind w:left="3655" w:hanging="360"/>
+      </w:pPr>
+      <w:rPr>
+        <w:rFonts w:ascii="Symbol" w:hAnsi="Symbol" w:hint="default"/>
+      </w:rPr>
+    </w:lvl>
+    <w:lvl w:ilvl="4" w:tplc="04090003" w:tentative="1">
+      <w:start w:val="1"/>
+      <w:numFmt w:val="bullet"/>
+      <w:lvlText w:val="o"/>
+      <w:lvlJc w:val="left"/>
+      <w:pPr>
+        <w:ind w:left="4375" w:hanging="360"/>
+      </w:pPr>
+      <w:rPr>
+        <w:rFonts w:ascii="Courier New" w:hAnsi="Courier New" w:cs="Courier New" w:hint="default"/>
+      </w:rPr>
+    </w:lvl>
+    <w:lvl w:ilvl="5" w:tplc="04090005" w:tentative="1">
+      <w:start w:val="1"/>
+      <w:numFmt w:val="bullet"/>
+      <w:lvlText w:val=""/>
+      <w:lvlJc w:val="left"/>
+      <w:pPr>
+        <w:ind w:left="5095" w:hanging="360"/>
+      </w:pPr>
+      <w:rPr>
+        <w:rFonts w:ascii="Wingdings" w:hAnsi="Wingdings" w:hint="default"/>
+      </w:rPr>
+    </w:lvl>
+    <w:lvl w:ilvl="6" w:tplc="04090001" w:tentative="1">
+      <w:start w:val="1"/>
+      <w:numFmt w:val="bullet"/>
+      <w:lvlText w:val=""/>
+      <w:lvlJc w:val="left"/>
+      <w:pPr>
+        <w:ind w:left="5815" w:hanging="360"/>
+      </w:pPr>
+      <w:rPr>
+        <w:rFonts w:ascii="Symbol" w:hAnsi="Symbol" w:hint="default"/>
+      </w:rPr>
+    </w:lvl>
+    <w:lvl w:ilvl="7" w:tplc="04090003" w:tentative="1">
+      <w:start w:val="1"/>
+      <w:numFmt w:val="bullet"/>
+      <w:lvlText w:val="o"/>
+      <w:lvlJc w:val="left"/>
+      <w:pPr>
+        <w:ind w:left="6535" w:hanging="360"/>
+      </w:pPr>
+      <w:rPr>
+        <w:rFonts w:ascii="Courier New" w:hAnsi="Courier New" w:cs="Courier New" w:hint="default"/>
+      </w:rPr>
+    </w:lvl>
+    <w:lvl w:ilvl="8" w:tplc="04090005" w:tentative="1">
+      <w:start w:val="1"/>
+      <w:numFmt w:val="bullet"/>
+      <w:lvlText w:val=""/>
+      <w:lvlJc w:val="left"/>
+      <w:pPr>
+        <w:ind w:left="7255" w:hanging="360"/>
+      </w:pPr>
+      <w:rPr>
+        <w:rFonts w:ascii="Wingdings" w:hAnsi="Wingdings" w:hint="default"/>
+      </w:rPr>
+    </w:lvl>
+  </w:abstractNum>
+  <w:abstractNum w:abstractNumId="5" w15:restartNumberingAfterBreak="0">
+    <w:nsid w:val="37EE6C52"/>
+    <w:multiLevelType w:val="hybridMultilevel"/>
+    <w:tmpl w:val="0DE2F606"/>
+    <w:lvl w:ilvl="0" w:tplc="04090009">
+      <w:start w:val="1"/>
+      <w:numFmt w:val="bullet"/>
+      <w:lvlText w:val=""/>
+      <w:lvlJc w:val="left"/>
+      <w:pPr>
+        <w:ind w:left="1440" w:hanging="360"/>
+      </w:pPr>
+      <w:rPr>
+        <w:rFonts w:ascii="Wingdings" w:hAnsi="Wingdings" w:hint="default"/>
+      </w:rPr>
+    </w:lvl>
+    <w:lvl w:ilvl="1" w:tplc="04090003" w:tentative="1">
+      <w:start w:val="1"/>
+      <w:numFmt w:val="bullet"/>
+      <w:lvlText w:val="o"/>
+      <w:lvlJc w:val="left"/>
+      <w:pPr>
+        <w:ind w:left="2160" w:hanging="360"/>
+      </w:pPr>
+      <w:rPr>
+        <w:rFonts w:ascii="Courier New" w:hAnsi="Courier New" w:cs="Courier New" w:hint="default"/>
+      </w:rPr>
+    </w:lvl>
+    <w:lvl w:ilvl="2" w:tplc="04090005" w:tentative="1">
+      <w:start w:val="1"/>
+      <w:numFmt w:val="bullet"/>
+      <w:lvlText w:val=""/>
+      <w:lvlJc w:val="left"/>
+      <w:pPr>
+        <w:ind w:left="2880" w:hanging="360"/>
+      </w:pPr>
+      <w:rPr>
+        <w:rFonts w:ascii="Wingdings" w:hAnsi="Wingdings" w:hint="default"/>
+      </w:rPr>
+    </w:lvl>
+    <w:lvl w:ilvl="3" w:tplc="04090001" w:tentative="1">
+      <w:start w:val="1"/>
+      <w:numFmt w:val="bullet"/>
+      <w:lvlText w:val=""/>
+      <w:lvlJc w:val="left"/>
+      <w:pPr>
+        <w:ind w:left="3600" w:hanging="360"/>
+      </w:pPr>
+      <w:rPr>
+        <w:rFonts w:ascii="Symbol" w:hAnsi="Symbol" w:hint="default"/>
+      </w:rPr>
+    </w:lvl>
+    <w:lvl w:ilvl="4" w:tplc="04090003" w:tentative="1">
+      <w:start w:val="1"/>
+      <w:numFmt w:val="bullet"/>
+      <w:lvlText w:val="o"/>
+      <w:lvlJc w:val="left"/>
+      <w:pPr>
+        <w:ind w:left="4320" w:hanging="360"/>
+      </w:pPr>
+      <w:rPr>
+        <w:rFonts w:ascii="Courier New" w:hAnsi="Courier New" w:cs="Courier New" w:hint="default"/>
+      </w:rPr>
+    </w:lvl>
+    <w:lvl w:ilvl="5" w:tplc="04090005" w:tentative="1">
+      <w:start w:val="1"/>
+      <w:numFmt w:val="bullet"/>
+      <w:lvlText w:val=""/>
+      <w:lvlJc w:val="left"/>
+      <w:pPr>
+        <w:ind w:left="5040" w:hanging="360"/>
+      </w:pPr>
+      <w:rPr>
+        <w:rFonts w:ascii="Wingdings" w:hAnsi="Wingdings" w:hint="default"/>
+      </w:rPr>
+    </w:lvl>
+    <w:lvl w:ilvl="6" w:tplc="04090001" w:tentative="1">
+      <w:start w:val="1"/>
+      <w:numFmt w:val="bullet"/>
+      <w:lvlText w:val=""/>
+      <w:lvlJc w:val="left"/>
+      <w:pPr>
+        <w:ind w:left="5760" w:hanging="360"/>
+      </w:pPr>
+      <w:rPr>
+        <w:rFonts w:ascii="Symbol" w:hAnsi="Symbol" w:hint="default"/>
+      </w:rPr>
+    </w:lvl>
+    <w:lvl w:ilvl="7" w:tplc="04090003" w:tentative="1">
+      <w:start w:val="1"/>
+      <w:numFmt w:val="bullet"/>
+      <w:lvlText w:val="o"/>
+      <w:lvlJc w:val="left"/>
+      <w:pPr>
+        <w:ind w:left="6480" w:hanging="360"/>
+      </w:pPr>
+      <w:rPr>
+        <w:rFonts w:ascii="Courier New" w:hAnsi="Courier New" w:cs="Courier New" w:hint="default"/>
+      </w:rPr>
+    </w:lvl>
+    <w:lvl w:ilvl="8" w:tplc="04090005" w:tentative="1">
+      <w:start w:val="1"/>
+      <w:numFmt w:val="bullet"/>
+      <w:lvlText w:val=""/>
+      <w:lvlJc w:val="left"/>
+      <w:pPr>
+        <w:ind w:left="7200" w:hanging="360"/>
+      </w:pPr>
+      <w:rPr>
+        <w:rFonts w:ascii="Wingdings" w:hAnsi="Wingdings" w:hint="default"/>
+      </w:rPr>
+    </w:lvl>
+  </w:abstractNum>
+  <w:abstractNum w:abstractNumId="6" w15:restartNumberingAfterBreak="0">
+    <w:nsid w:val="3C8F7915"/>
+    <w:multiLevelType w:val="hybridMultilevel"/>
+    <w:tmpl w:val="CBF27FB2"/>
+    <w:lvl w:ilvl="0" w:tplc="0409000B">
+      <w:start w:val="1"/>
+      <w:numFmt w:val="bullet"/>
+      <w:lvlText w:val=""/>
+      <w:lvlJc w:val="left"/>
+      <w:pPr>
+        <w:ind w:left="1440" w:hanging="360"/>
+      </w:pPr>
+      <w:rPr>
+        <w:rFonts w:ascii="Wingdings" w:hAnsi="Wingdings" w:hint="default"/>
+      </w:rPr>
+    </w:lvl>
+    <w:lvl w:ilvl="1" w:tplc="04090003" w:tentative="1">
+      <w:start w:val="1"/>
+      <w:numFmt w:val="bullet"/>
+      <w:lvlText w:val="o"/>
+      <w:lvlJc w:val="left"/>
+      <w:pPr>
+        <w:ind w:left="2160" w:hanging="360"/>
+      </w:pPr>
+      <w:rPr>
+        <w:rFonts w:ascii="Courier New" w:hAnsi="Courier New" w:cs="Courier New" w:hint="default"/>
+      </w:rPr>
+    </w:lvl>
+    <w:lvl w:ilvl="2" w:tplc="04090005" w:tentative="1">
+      <w:start w:val="1"/>
+      <w:numFmt w:val="bullet"/>
+      <w:lvlText w:val=""/>
+      <w:lvlJc w:val="left"/>
+      <w:pPr>
+        <w:ind w:left="2880" w:hanging="360"/>
+      </w:pPr>
+      <w:rPr>
+        <w:rFonts w:ascii="Wingdings" w:hAnsi="Wingdings" w:hint="default"/>
+      </w:rPr>
+    </w:lvl>
+    <w:lvl w:ilvl="3" w:tplc="04090001" w:tentative="1">
+      <w:start w:val="1"/>
+      <w:numFmt w:val="bullet"/>
+      <w:lvlText w:val=""/>
+      <w:lvlJc w:val="left"/>
+      <w:pPr>
+        <w:ind w:left="3600" w:hanging="360"/>
+      </w:pPr>
+      <w:rPr>
+        <w:rFonts w:ascii="Symbol" w:hAnsi="Symbol" w:hint="default"/>
+      </w:rPr>
+    </w:lvl>
+    <w:lvl w:ilvl="4" w:tplc="04090003" w:tentative="1">
+      <w:start w:val="1"/>
+      <w:numFmt w:val="bullet"/>
+      <w:lvlText w:val="o"/>
+      <w:lvlJc w:val="left"/>
+      <w:pPr>
+        <w:ind w:left="4320" w:hanging="360"/>
+      </w:pPr>
+      <w:rPr>
+        <w:rFonts w:ascii="Courier New" w:hAnsi="Courier New" w:cs="Courier New" w:hint="default"/>
+      </w:rPr>
+    </w:lvl>
+    <w:lvl w:ilvl="5" w:tplc="04090005" w:tentative="1">
+      <w:start w:val="1"/>
+      <w:numFmt w:val="bullet"/>
+      <w:lvlText w:val=""/>
+      <w:lvlJc w:val="left"/>
+      <w:pPr>
+        <w:ind w:left="5040" w:hanging="360"/>
+      </w:pPr>
+      <w:rPr>
+        <w:rFonts w:ascii="Wingdings" w:hAnsi="Wingdings" w:hint="default"/>
+      </w:rPr>
+    </w:lvl>
+    <w:lvl w:ilvl="6" w:tplc="04090001" w:tentative="1">
+      <w:start w:val="1"/>
+      <w:numFmt w:val="bullet"/>
+      <w:lvlText w:val=""/>
+      <w:lvlJc w:val="left"/>
+      <w:pPr>
+        <w:ind w:left="5760" w:hanging="360"/>
+      </w:pPr>
+      <w:rPr>
+        <w:rFonts w:ascii="Symbol" w:hAnsi="Symbol" w:hint="default"/>
+      </w:rPr>
+    </w:lvl>
+    <w:lvl w:ilvl="7" w:tplc="04090003" w:tentative="1">
+      <w:start w:val="1"/>
+      <w:numFmt w:val="bullet"/>
+      <w:lvlText w:val="o"/>
+      <w:lvlJc w:val="left"/>
+      <w:pPr>
+        <w:ind w:left="6480" w:hanging="360"/>
+      </w:pPr>
+      <w:rPr>
+        <w:rFonts w:ascii="Courier New" w:hAnsi="Courier New" w:cs="Courier New" w:hint="default"/>
+      </w:rPr>
+    </w:lvl>
+    <w:lvl w:ilvl="8" w:tplc="04090005" w:tentative="1">
+      <w:start w:val="1"/>
+      <w:numFmt w:val="bullet"/>
+      <w:lvlText w:val=""/>
+      <w:lvlJc w:val="left"/>
+      <w:pPr>
+        <w:ind w:left="7200" w:hanging="360"/>
+      </w:pPr>
+      <w:rPr>
+        <w:rFonts w:ascii="Wingdings" w:hAnsi="Wingdings" w:hint="default"/>
+      </w:rPr>
+    </w:lvl>
+  </w:abstractNum>
+  <w:abstractNum w:abstractNumId="7" w15:restartNumberingAfterBreak="0">
+    <w:nsid w:val="46A15512"/>
+    <w:multiLevelType w:val="hybridMultilevel"/>
+    <w:tmpl w:val="B44A13AC"/>
+    <w:lvl w:ilvl="0" w:tplc="04090009">
+      <w:start w:val="1"/>
+      <w:numFmt w:val="bullet"/>
+      <w:lvlText w:val=""/>
+      <w:lvlJc w:val="left"/>
+      <w:pPr>
+        <w:ind w:left="1440" w:hanging="360"/>
+      </w:pPr>
+      <w:rPr>
+        <w:rFonts w:ascii="Wingdings" w:hAnsi="Wingdings" w:hint="default"/>
+      </w:rPr>
+    </w:lvl>
+    <w:lvl w:ilvl="1" w:tplc="04090003" w:tentative="1">
+      <w:start w:val="1"/>
+      <w:numFmt w:val="bullet"/>
+      <w:lvlText w:val="o"/>
+      <w:lvlJc w:val="left"/>
+      <w:pPr>
+        <w:ind w:left="2160" w:hanging="360"/>
+      </w:pPr>
+      <w:rPr>
+        <w:rFonts w:ascii="Courier New" w:hAnsi="Courier New" w:cs="Courier New" w:hint="default"/>
+      </w:rPr>
+    </w:lvl>
+    <w:lvl w:ilvl="2" w:tplc="04090005" w:tentative="1">
+      <w:start w:val="1"/>
+      <w:numFmt w:val="bullet"/>
+      <w:lvlText w:val=""/>
+      <w:lvlJc w:val="left"/>
+      <w:pPr>
+        <w:ind w:left="2880" w:hanging="360"/>
+      </w:pPr>
+      <w:rPr>
+        <w:rFonts w:ascii="Wingdings" w:hAnsi="Wingdings" w:hint="default"/>
+      </w:rPr>
+    </w:lvl>
+    <w:lvl w:ilvl="3" w:tplc="04090001" w:tentative="1">
+      <w:start w:val="1"/>
+      <w:numFmt w:val="bullet"/>
+      <w:lvlText w:val=""/>
+      <w:lvlJc w:val="left"/>
+      <w:pPr>
+        <w:ind w:left="3600" w:hanging="360"/>
+      </w:pPr>
+      <w:rPr>
+        <w:rFonts w:ascii="Symbol" w:hAnsi="Symbol" w:hint="default"/>
+      </w:rPr>
+    </w:lvl>
+    <w:lvl w:ilvl="4" w:tplc="04090003" w:tentative="1">
+      <w:start w:val="1"/>
+      <w:numFmt w:val="bullet"/>
+      <w:lvlText w:val="o"/>
+      <w:lvlJc w:val="left"/>
+      <w:pPr>
+        <w:ind w:left="4320" w:hanging="360"/>
+      </w:pPr>
+      <w:rPr>
+        <w:rFonts w:ascii="Courier New" w:hAnsi="Courier New" w:cs="Courier New" w:hint="default"/>
+      </w:rPr>
+    </w:lvl>
+    <w:lvl w:ilvl="5" w:tplc="04090005" w:tentative="1">
+      <w:start w:val="1"/>
+      <w:numFmt w:val="bullet"/>
+      <w:lvlText w:val=""/>
+      <w:lvlJc w:val="left"/>
+      <w:pPr>
+        <w:ind w:left="5040" w:hanging="360"/>
+      </w:pPr>
+      <w:rPr>
+        <w:rFonts w:ascii="Wingdings" w:hAnsi="Wingdings" w:hint="default"/>
+      </w:rPr>
+    </w:lvl>
+    <w:lvl w:ilvl="6" w:tplc="04090001" w:tentative="1">
+      <w:start w:val="1"/>
+      <w:numFmt w:val="bullet"/>
+      <w:lvlText w:val=""/>
+      <w:lvlJc w:val="left"/>
+      <w:pPr>
+        <w:ind w:left="5760" w:hanging="360"/>
+      </w:pPr>
+      <w:rPr>
+        <w:rFonts w:ascii="Symbol" w:hAnsi="Symbol" w:hint="default"/>
+      </w:rPr>
+    </w:lvl>
+    <w:lvl w:ilvl="7" w:tplc="04090003" w:tentative="1">
+      <w:start w:val="1"/>
+      <w:numFmt w:val="bullet"/>
+      <w:lvlText w:val="o"/>
+      <w:lvlJc w:val="left"/>
+      <w:pPr>
+        <w:ind w:left="6480" w:hanging="360"/>
+      </w:pPr>
+      <w:rPr>
+        <w:rFonts w:ascii="Courier New" w:hAnsi="Courier New" w:cs="Courier New" w:hint="default"/>
+      </w:rPr>
+    </w:lvl>
+    <w:lvl w:ilvl="8" w:tplc="04090005" w:tentative="1">
+      <w:start w:val="1"/>
+      <w:numFmt w:val="bullet"/>
+      <w:lvlText w:val=""/>
+      <w:lvlJc w:val="left"/>
+      <w:pPr>
+        <w:ind w:left="7200" w:hanging="360"/>
+      </w:pPr>
+      <w:rPr>
+        <w:rFonts w:ascii="Wingdings" w:hAnsi="Wingdings" w:hint="default"/>
+      </w:rPr>
+    </w:lvl>
+  </w:abstractNum>
+  <w:abstractNum w:abstractNumId="8" w15:restartNumberingAfterBreak="0">
+    <w:nsid w:val="555B46B6"/>
+    <w:multiLevelType w:val="hybridMultilevel"/>
+    <w:tmpl w:val="D9F045EA"/>
+    <w:lvl w:ilvl="0" w:tplc="0409000F">
+      <w:start w:val="1"/>
+      <w:numFmt w:val="decimal"/>
+      <w:lvlText w:val="%1."/>
+      <w:lvlJc w:val="left"/>
+      <w:pPr>
+        <w:ind w:left="1800" w:hanging="360"/>
+      </w:pPr>
+    </w:lvl>
+    <w:lvl w:ilvl="1" w:tplc="04090019" w:tentative="1">
+      <w:start w:val="1"/>
+      <w:numFmt w:val="lowerLetter"/>
+      <w:lvlText w:val="%2."/>
+      <w:lvlJc w:val="left"/>
+      <w:pPr>
+        <w:ind w:left="2520" w:hanging="360"/>
+      </w:pPr>
+    </w:lvl>
+    <w:lvl w:ilvl="2" w:tplc="0409001B" w:tentative="1">
+      <w:start w:val="1"/>
+      <w:numFmt w:val="lowerRoman"/>
+      <w:lvlText w:val="%3."/>
+      <w:lvlJc w:val="right"/>
+      <w:pPr>
+        <w:ind w:left="3240" w:hanging="180"/>
+      </w:pPr>
+    </w:lvl>
+    <w:lvl w:ilvl="3" w:tplc="0409000F" w:tentative="1">
+      <w:start w:val="1"/>
+      <w:numFmt w:val="decimal"/>
+      <w:lvlText w:val="%4."/>
+      <w:lvlJc w:val="left"/>
+      <w:pPr>
+        <w:ind w:left="3960" w:hanging="360"/>
+      </w:pPr>
+    </w:lvl>
+    <w:lvl w:ilvl="4" w:tplc="04090019" w:tentative="1">
+      <w:start w:val="1"/>
+      <w:numFmt w:val="lowerLetter"/>
+      <w:lvlText w:val="%5."/>
+      <w:lvlJc w:val="left"/>
+      <w:pPr>
+        <w:ind w:left="4680" w:hanging="360"/>
+      </w:pPr>
+    </w:lvl>
+    <w:lvl w:ilvl="5" w:tplc="0409001B" w:tentative="1">
+      <w:start w:val="1"/>
+      <w:numFmt w:val="lowerRoman"/>
+      <w:lvlText w:val="%6."/>
+      <w:lvlJc w:val="right"/>
+      <w:pPr>
+        <w:ind w:left="5400" w:hanging="180"/>
+      </w:pPr>
+    </w:lvl>
+    <w:lvl w:ilvl="6" w:tplc="0409000F" w:tentative="1">
+      <w:start w:val="1"/>
+      <w:numFmt w:val="decimal"/>
+      <w:lvlText w:val="%7."/>
+      <w:lvlJc w:val="left"/>
+      <w:pPr>
+        <w:ind w:left="6120" w:hanging="360"/>
+      </w:pPr>
+    </w:lvl>
+    <w:lvl w:ilvl="7" w:tplc="04090019" w:tentative="1">
+      <w:start w:val="1"/>
+      <w:numFmt w:val="lowerLetter"/>
+      <w:lvlText w:val="%8."/>
+      <w:lvlJc w:val="left"/>
+      <w:pPr>
+        <w:ind w:left="6840" w:hanging="360"/>
+      </w:pPr>
+    </w:lvl>
+    <w:lvl w:ilvl="8" w:tplc="0409001B" w:tentative="1">
+      <w:start w:val="1"/>
+      <w:numFmt w:val="lowerRoman"/>
+      <w:lvlText w:val="%9."/>
+      <w:lvlJc w:val="right"/>
+      <w:pPr>
+        <w:ind w:left="7560" w:hanging="180"/>
+      </w:pPr>
+    </w:lvl>
+  </w:abstractNum>
+  <w:abstractNum w:abstractNumId="9" w15:restartNumberingAfterBreak="0">
+    <w:nsid w:val="57255FC9"/>
+    <w:multiLevelType w:val="hybridMultilevel"/>
+    <w:tmpl w:val="D0025CAA"/>
+    <w:lvl w:ilvl="0" w:tplc="0409000B">
+      <w:start w:val="1"/>
+      <w:numFmt w:val="bullet"/>
+      <w:lvlText w:val=""/>
+      <w:lvlJc w:val="left"/>
+      <w:pPr>
+        <w:ind w:left="1440" w:hanging="360"/>
+      </w:pPr>
+      <w:rPr>
+        <w:rFonts w:ascii="Wingdings" w:hAnsi="Wingdings" w:hint="default"/>
+      </w:rPr>
+    </w:lvl>
+    <w:lvl w:ilvl="1" w:tplc="04090003" w:tentative="1">
+      <w:start w:val="1"/>
+      <w:numFmt w:val="bullet"/>
+      <w:lvlText w:val="o"/>
+      <w:lvlJc w:val="left"/>
+      <w:pPr>
+        <w:ind w:left="2160" w:hanging="360"/>
+      </w:pPr>
+      <w:rPr>
+        <w:rFonts w:ascii="Courier New" w:hAnsi="Courier New" w:cs="Courier New" w:hint="default"/>
+      </w:rPr>
+    </w:lvl>
+    <w:lvl w:ilvl="2" w:tplc="04090005" w:tentative="1">
+      <w:start w:val="1"/>
+      <w:numFmt w:val="bullet"/>
+      <w:lvlText w:val=""/>
+      <w:lvlJc w:val="left"/>
+      <w:pPr>
+        <w:ind w:left="2880" w:hanging="360"/>
+      </w:pPr>
+      <w:rPr>
+        <w:rFonts w:ascii="Wingdings" w:hAnsi="Wingdings" w:hint="default"/>
+      </w:rPr>
+    </w:lvl>
+    <w:lvl w:ilvl="3" w:tplc="04090001" w:tentative="1">
+      <w:start w:val="1"/>
+      <w:numFmt w:val="bullet"/>
+      <w:lvlText w:val=""/>
+      <w:lvlJc w:val="left"/>
+      <w:pPr>
+        <w:ind w:left="3600" w:hanging="360"/>
+      </w:pPr>
+      <w:rPr>
+        <w:rFonts w:ascii="Symbol" w:hAnsi="Symbol" w:hint="default"/>
+      </w:rPr>
+    </w:lvl>
+    <w:lvl w:ilvl="4" w:tplc="04090003" w:tentative="1">
+      <w:start w:val="1"/>
+      <w:numFmt w:val="bullet"/>
+      <w:lvlText w:val="o"/>
+      <w:lvlJc w:val="left"/>
+      <w:pPr>
+        <w:ind w:left="4320" w:hanging="360"/>
+      </w:pPr>
+      <w:rPr>
+        <w:rFonts w:ascii="Courier New" w:hAnsi="Courier New" w:cs="Courier New" w:hint="default"/>
+      </w:rPr>
+    </w:lvl>
+    <w:lvl w:ilvl="5" w:tplc="04090005" w:tentative="1">
+      <w:start w:val="1"/>
+      <w:numFmt w:val="bullet"/>
+      <w:lvlText w:val=""/>
+      <w:lvlJc w:val="left"/>
+      <w:pPr>
+        <w:ind w:left="5040" w:hanging="360"/>
+      </w:pPr>
+      <w:rPr>
+        <w:rFonts w:ascii="Wingdings" w:hAnsi="Wingdings" w:hint="default"/>
+      </w:rPr>
+    </w:lvl>
+    <w:lvl w:ilvl="6" w:tplc="04090001" w:tentative="1">
+      <w:start w:val="1"/>
+      <w:numFmt w:val="bullet"/>
+      <w:lvlText w:val=""/>
+      <w:lvlJc w:val="left"/>
+      <w:pPr>
+        <w:ind w:left="5760" w:hanging="360"/>
+      </w:pPr>
+      <w:rPr>
+        <w:rFonts w:ascii="Symbol" w:hAnsi="Symbol" w:hint="default"/>
+      </w:rPr>
+    </w:lvl>
+    <w:lvl w:ilvl="7" w:tplc="04090003" w:tentative="1">
+      <w:start w:val="1"/>
+      <w:numFmt w:val="bullet"/>
+      <w:lvlText w:val="o"/>
+      <w:lvlJc w:val="left"/>
+      <w:pPr>
+        <w:ind w:left="6480" w:hanging="360"/>
+      </w:pPr>
+      <w:rPr>
+        <w:rFonts w:ascii="Courier New" w:hAnsi="Courier New" w:cs="Courier New" w:hint="default"/>
+      </w:rPr>
+    </w:lvl>
+    <w:lvl w:ilvl="8" w:tplc="04090005" w:tentative="1">
+      <w:start w:val="1"/>
+      <w:numFmt w:val="bullet"/>
+      <w:lvlText w:val=""/>
+      <w:lvlJc w:val="left"/>
+      <w:pPr>
+        <w:ind w:left="7200" w:hanging="360"/>
+      </w:pPr>
+      <w:rPr>
+        <w:rFonts w:ascii="Wingdings" w:hAnsi="Wingdings" w:hint="default"/>
+      </w:rPr>
+    </w:lvl>
+  </w:abstractNum>
+  <w:abstractNum w:abstractNumId="10" w15:restartNumberingAfterBreak="0">
+    <w:nsid w:val="5EBA5B4F"/>
+    <w:multiLevelType w:val="hybridMultilevel"/>
+    <w:tmpl w:val="718213D4"/>
+    <w:lvl w:ilvl="0" w:tplc="0409000B">
+      <w:start w:val="1"/>
+      <w:numFmt w:val="bullet"/>
+      <w:lvlText w:val=""/>
+      <w:lvlJc w:val="left"/>
+      <w:pPr>
+        <w:ind w:left="1440" w:hanging="360"/>
+      </w:pPr>
+      <w:rPr>
+        <w:rFonts w:ascii="Wingdings" w:hAnsi="Wingdings" w:hint="default"/>
+      </w:rPr>
+    </w:lvl>
+    <w:lvl w:ilvl="1" w:tplc="04090003" w:tentative="1">
+      <w:start w:val="1"/>
+      <w:numFmt w:val="bullet"/>
+      <w:lvlText w:val="o"/>
+      <w:lvlJc w:val="left"/>
+      <w:pPr>
+        <w:ind w:left="2160" w:hanging="360"/>
+      </w:pPr>
+      <w:rPr>
+        <w:rFonts w:ascii="Courier New" w:hAnsi="Courier New" w:cs="Courier New" w:hint="default"/>
+      </w:rPr>
+    </w:lvl>
+    <w:lvl w:ilvl="2" w:tplc="04090005" w:tentative="1">
+      <w:start w:val="1"/>
+      <w:numFmt w:val="bullet"/>
+      <w:lvlText w:val=""/>
+      <w:lvlJc w:val="left"/>
+      <w:pPr>
+        <w:ind w:left="2880" w:hanging="360"/>
+      </w:pPr>
+      <w:rPr>
+        <w:rFonts w:ascii="Wingdings" w:hAnsi="Wingdings" w:hint="default"/>
+      </w:rPr>
+    </w:lvl>
+    <w:lvl w:ilvl="3" w:tplc="04090001" w:tentative="1">
+      <w:start w:val="1"/>
+      <w:numFmt w:val="bullet"/>
+      <w:lvlText w:val=""/>
+      <w:lvlJc w:val="left"/>
+      <w:pPr>
+        <w:ind w:left="3600" w:hanging="360"/>
+      </w:pPr>
+      <w:rPr>
+        <w:rFonts w:ascii="Symbol" w:hAnsi="Symbol" w:hint="default"/>
+      </w:rPr>
+    </w:lvl>
+    <w:lvl w:ilvl="4" w:tplc="04090003" w:tentative="1">
+      <w:start w:val="1"/>
+      <w:numFmt w:val="bullet"/>
+      <w:lvlText w:val="o"/>
+      <w:lvlJc w:val="left"/>
+      <w:pPr>
+        <w:ind w:left="4320" w:hanging="360"/>
+      </w:pPr>
+      <w:rPr>
+        <w:rFonts w:ascii="Courier New" w:hAnsi="Courier New" w:cs="Courier New" w:hint="default"/>
+      </w:rPr>
+    </w:lvl>
+    <w:lvl w:ilvl="5" w:tplc="04090005" w:tentative="1">
+      <w:start w:val="1"/>
+      <w:numFmt w:val="bullet"/>
+      <w:lvlText w:val=""/>
+      <w:lvlJc w:val="left"/>
+      <w:pPr>
+        <w:ind w:left="5040" w:hanging="360"/>
+      </w:pPr>
+      <w:rPr>
+        <w:rFonts w:ascii="Wingdings" w:hAnsi="Wingdings" w:hint="default"/>
+      </w:rPr>
+    </w:lvl>
+    <w:lvl w:ilvl="6" w:tplc="04090001" w:tentative="1">
+      <w:start w:val="1"/>
+      <w:numFmt w:val="bullet"/>
+      <w:lvlText w:val=""/>
+      <w:lvlJc w:val="left"/>
+      <w:pPr>
+        <w:ind w:left="5760" w:hanging="360"/>
+      </w:pPr>
+      <w:rPr>
+        <w:rFonts w:ascii="Symbol" w:hAnsi="Symbol" w:hint="default"/>
+      </w:rPr>
+    </w:lvl>
+    <w:lvl w:ilvl="7" w:tplc="04090003" w:tentative="1">
+      <w:start w:val="1"/>
+      <w:numFmt w:val="bullet"/>
+      <w:lvlText w:val="o"/>
+      <w:lvlJc w:val="left"/>
+      <w:pPr>
+        <w:ind w:left="6480" w:hanging="360"/>
+      </w:pPr>
+      <w:rPr>
+        <w:rFonts w:ascii="Courier New" w:hAnsi="Courier New" w:cs="Courier New" w:hint="default"/>
+      </w:rPr>
+    </w:lvl>
+    <w:lvl w:ilvl="8" w:tplc="04090005" w:tentative="1">
+      <w:start w:val="1"/>
+      <w:numFmt w:val="bullet"/>
+      <w:lvlText w:val=""/>
+      <w:lvlJc w:val="left"/>
+      <w:pPr>
+        <w:ind w:left="7200" w:hanging="360"/>
+      </w:pPr>
+      <w:rPr>
+        <w:rFonts w:ascii="Wingdings" w:hAnsi="Wingdings" w:hint="default"/>
+      </w:rPr>
+    </w:lvl>
+  </w:abstractNum>
+  <w:abstractNum w:abstractNumId="11" w15:restartNumberingAfterBreak="0">
+    <w:nsid w:val="5F212F42"/>
+    <w:multiLevelType w:val="hybridMultilevel"/>
+    <w:tmpl w:val="FF3095C8"/>
+    <w:lvl w:ilvl="0" w:tplc="0409000B">
+      <w:start w:val="1"/>
+      <w:numFmt w:val="bullet"/>
+      <w:lvlText w:val=""/>
+      <w:lvlJc w:val="left"/>
+      <w:pPr>
+        <w:ind w:left="720" w:hanging="360"/>
+      </w:pPr>
+      <w:rPr>
+        <w:rFonts w:ascii="Wingdings" w:hAnsi="Wingdings" w:hint="default"/>
+      </w:rPr>
+    </w:lvl>
+    <w:lvl w:ilvl="1" w:tplc="04090003" w:tentative="1">
+      <w:start w:val="1"/>
+      <w:numFmt w:val="bullet"/>
+      <w:lvlText w:val="o"/>
+      <w:lvlJc w:val="left"/>
+      <w:pPr>
+        <w:ind w:left="1440" w:hanging="360"/>
+      </w:pPr>
+      <w:rPr>
+        <w:rFonts w:ascii="Courier New" w:hAnsi="Courier New" w:cs="Courier New" w:hint="default"/>
+      </w:rPr>
+    </w:lvl>
+    <w:lvl w:ilvl="2" w:tplc="04090005" w:tentative="1">
+      <w:start w:val="1"/>
+      <w:numFmt w:val="bullet"/>
+      <w:lvlText w:val=""/>
+      <w:lvlJc w:val="left"/>
+      <w:pPr>
+        <w:ind w:left="2160" w:hanging="360"/>
+      </w:pPr>
+      <w:rPr>
+        <w:rFonts w:ascii="Wingdings" w:hAnsi="Wingdings" w:hint="default"/>
+      </w:rPr>
+    </w:lvl>
+    <w:lvl w:ilvl="3" w:tplc="04090001" w:tentative="1">
+      <w:start w:val="1"/>
+      <w:numFmt w:val="bullet"/>
+      <w:lvlText w:val=""/>
+      <w:lvlJc w:val="left"/>
+      <w:pPr>
+        <w:ind w:left="2880" w:hanging="360"/>
+      </w:pPr>
+      <w:rPr>
+        <w:rFonts w:ascii="Symbol" w:hAnsi="Symbol" w:hint="default"/>
+      </w:rPr>
+    </w:lvl>
+    <w:lvl w:ilvl="4" w:tplc="04090003" w:tentative="1">
+      <w:start w:val="1"/>
+      <w:numFmt w:val="bullet"/>
+      <w:lvlText w:val="o"/>
+      <w:lvlJc w:val="left"/>
+      <w:pPr>
+        <w:ind w:left="3600" w:hanging="360"/>
+      </w:pPr>
+      <w:rPr>
+        <w:rFonts w:ascii="Courier New" w:hAnsi="Courier New" w:cs="Courier New" w:hint="default"/>
+      </w:rPr>
+    </w:lvl>
+    <w:lvl w:ilvl="5" w:tplc="04090005" w:tentative="1">
+      <w:start w:val="1"/>
+      <w:numFmt w:val="bullet"/>
+      <w:lvlText w:val=""/>
+      <w:lvlJc w:val="left"/>
+      <w:pPr>
+        <w:ind w:left="4320" w:hanging="360"/>
+      </w:pPr>
+      <w:rPr>
+        <w:rFonts w:ascii="Wingdings" w:hAnsi="Wingdings" w:hint="default"/>
+      </w:rPr>
+    </w:lvl>
+    <w:lvl w:ilvl="6" w:tplc="04090001" w:tentative="1">
+      <w:start w:val="1"/>
+      <w:numFmt w:val="bullet"/>
+      <w:lvlText w:val=""/>
+      <w:lvlJc w:val="left"/>
+      <w:pPr>
+        <w:ind w:left="5040" w:hanging="360"/>
+      </w:pPr>
+      <w:rPr>
+        <w:rFonts w:ascii="Symbol" w:hAnsi="Symbol" w:hint="default"/>
+      </w:rPr>
+    </w:lvl>
+    <w:lvl w:ilvl="7" w:tplc="04090003" w:tentative="1">
+      <w:start w:val="1"/>
+      <w:numFmt w:val="bullet"/>
+      <w:lvlText w:val="o"/>
+      <w:lvlJc w:val="left"/>
+      <w:pPr>
+        <w:ind w:left="5760" w:hanging="360"/>
+      </w:pPr>
+      <w:rPr>
+        <w:rFonts w:ascii="Courier New" w:hAnsi="Courier New" w:cs="Courier New" w:hint="default"/>
+      </w:rPr>
+    </w:lvl>
+    <w:lvl w:ilvl="8" w:tplc="04090005" w:tentative="1">
+      <w:start w:val="1"/>
+      <w:numFmt w:val="bullet"/>
+      <w:lvlText w:val=""/>
+      <w:lvlJc w:val="left"/>
+      <w:pPr>
+        <w:ind w:left="6480" w:hanging="360"/>
+      </w:pPr>
+      <w:rPr>
+        <w:rFonts w:ascii="Wingdings" w:hAnsi="Wingdings" w:hint="default"/>
+      </w:rPr>
+    </w:lvl>
+  </w:abstractNum>
+  <w:abstractNum w:abstractNumId="12" w15:restartNumberingAfterBreak="0">
+    <w:nsid w:val="692E4A2F"/>
+    <w:multiLevelType w:val="hybridMultilevel"/>
+    <w:tmpl w:val="82B039C8"/>
+    <w:lvl w:ilvl="0" w:tplc="0409000B">
+      <w:start w:val="1"/>
+      <w:numFmt w:val="bullet"/>
+      <w:lvlText w:val=""/>
+      <w:lvlJc w:val="left"/>
+      <w:pPr>
+        <w:ind w:left="1440" w:hanging="360"/>
+      </w:pPr>
+      <w:rPr>
+        <w:rFonts w:ascii="Wingdings" w:hAnsi="Wingdings" w:hint="default"/>
+      </w:rPr>
+    </w:lvl>
+    <w:lvl w:ilvl="1" w:tplc="04090003" w:tentative="1">
+      <w:start w:val="1"/>
+      <w:numFmt w:val="bullet"/>
+      <w:lvlText w:val="o"/>
+      <w:lvlJc w:val="left"/>
+      <w:pPr>
+        <w:ind w:left="2160" w:hanging="360"/>
+      </w:pPr>
+      <w:rPr>
+        <w:rFonts w:ascii="Courier New" w:hAnsi="Courier New" w:cs="Courier New" w:hint="default"/>
+      </w:rPr>
+    </w:lvl>
+    <w:lvl w:ilvl="2" w:tplc="04090005" w:tentative="1">
+      <w:start w:val="1"/>
+      <w:numFmt w:val="bullet"/>
+      <w:lvlText w:val=""/>
+      <w:lvlJc w:val="left"/>
+      <w:pPr>
+        <w:ind w:left="2880" w:hanging="360"/>
+      </w:pPr>
+      <w:rPr>
+        <w:rFonts w:ascii="Wingdings" w:hAnsi="Wingdings" w:hint="default"/>
+      </w:rPr>
+    </w:lvl>
+    <w:lvl w:ilvl="3" w:tplc="04090001" w:tentative="1">
+      <w:start w:val="1"/>
+      <w:numFmt w:val="bullet"/>
+      <w:lvlText w:val=""/>
+      <w:lvlJc w:val="left"/>
+      <w:pPr>
+        <w:ind w:left="3600" w:hanging="360"/>
+      </w:pPr>
+      <w:rPr>
+        <w:rFonts w:ascii="Symbol" w:hAnsi="Symbol" w:hint="default"/>
+      </w:rPr>
+    </w:lvl>
+    <w:lvl w:ilvl="4" w:tplc="04090003" w:tentative="1">
+      <w:start w:val="1"/>
+      <w:numFmt w:val="bullet"/>
+      <w:lvlText w:val="o"/>
+      <w:lvlJc w:val="left"/>
+      <w:pPr>
+        <w:ind w:left="4320" w:hanging="360"/>
+      </w:pPr>
+      <w:rPr>
+        <w:rFonts w:ascii="Courier New" w:hAnsi="Courier New" w:cs="Courier New" w:hint="default"/>
+      </w:rPr>
+    </w:lvl>
+    <w:lvl w:ilvl="5" w:tplc="04090005" w:tentative="1">
+      <w:start w:val="1"/>
+      <w:numFmt w:val="bullet"/>
+      <w:lvlText w:val=""/>
+      <w:lvlJc w:val="left"/>
+      <w:pPr>
+        <w:ind w:left="5040" w:hanging="360"/>
+      </w:pPr>
+      <w:rPr>
+        <w:rFonts w:ascii="Wingdings" w:hAnsi="Wingdings" w:hint="default"/>
+      </w:rPr>
+    </w:lvl>
+    <w:lvl w:ilvl="6" w:tplc="04090001" w:tentative="1">
+      <w:start w:val="1"/>
+      <w:numFmt w:val="bullet"/>
+      <w:lvlText w:val=""/>
+      <w:lvlJc w:val="left"/>
+      <w:pPr>
+        <w:ind w:left="5760" w:hanging="360"/>
+      </w:pPr>
+      <w:rPr>
+        <w:rFonts w:ascii="Symbol" w:hAnsi="Symbol" w:hint="default"/>
+      </w:rPr>
+    </w:lvl>
+    <w:lvl w:ilvl="7" w:tplc="04090003" w:tentative="1">
+      <w:start w:val="1"/>
+      <w:numFmt w:val="bullet"/>
+      <w:lvlText w:val="o"/>
+      <w:lvlJc w:val="left"/>
+      <w:pPr>
+        <w:ind w:left="6480" w:hanging="360"/>
+      </w:pPr>
+      <w:rPr>
+        <w:rFonts w:ascii="Courier New" w:hAnsi="Courier New" w:cs="Courier New" w:hint="default"/>
+      </w:rPr>
+    </w:lvl>
+    <w:lvl w:ilvl="8" w:tplc="04090005" w:tentative="1">
+      <w:start w:val="1"/>
+      <w:numFmt w:val="bullet"/>
+      <w:lvlText w:val=""/>
+      <w:lvlJc w:val="left"/>
+      <w:pPr>
+        <w:ind w:left="7200" w:hanging="360"/>
+      </w:pPr>
+      <w:rPr>
+        <w:rFonts w:ascii="Wingdings" w:hAnsi="Wingdings" w:hint="default"/>
+      </w:rPr>
+    </w:lvl>
+  </w:abstractNum>
+  <w:abstractNum w:abstractNumId="13" w15:restartNumberingAfterBreak="0">
+    <w:nsid w:val="70647C47"/>
+    <w:multiLevelType w:val="hybridMultilevel"/>
+    <w:tmpl w:val="F4145ABE"/>
+    <w:lvl w:ilvl="0" w:tplc="04090001">
+      <w:start w:val="1"/>
+      <w:numFmt w:val="bullet"/>
+      <w:lvlText w:val=""/>
+      <w:lvlJc w:val="left"/>
+      <w:pPr>
+        <w:ind w:left="720" w:hanging="360"/>
+      </w:pPr>
+      <w:rPr>
+        <w:rFonts w:ascii="Symbol" w:hAnsi="Symbol" w:hint="default"/>
+      </w:rPr>
+    </w:lvl>
+    <w:lvl w:ilvl="1" w:tplc="04090003" w:tentative="1">
+      <w:start w:val="1"/>
+      <w:numFmt w:val="bullet"/>
+      <w:lvlText w:val="o"/>
+      <w:lvlJc w:val="left"/>
+      <w:pPr>
+        <w:ind w:left="1440" w:hanging="360"/>
+      </w:pPr>
+      <w:rPr>
+        <w:rFonts w:ascii="Courier New" w:hAnsi="Courier New" w:cs="Courier New" w:hint="default"/>
+      </w:rPr>
+    </w:lvl>
+    <w:lvl w:ilvl="2" w:tplc="04090005" w:tentative="1">
+      <w:start w:val="1"/>
+      <w:numFmt w:val="bullet"/>
+      <w:lvlText w:val=""/>
+      <w:lvlJc w:val="left"/>
+      <w:pPr>
+        <w:ind w:left="2160" w:hanging="360"/>
+      </w:pPr>
+      <w:rPr>
+        <w:rFonts w:ascii="Wingdings" w:hAnsi="Wingdings" w:hint="default"/>
+      </w:rPr>
+    </w:lvl>
+    <w:lvl w:ilvl="3" w:tplc="04090001" w:tentative="1">
+      <w:start w:val="1"/>
+      <w:numFmt w:val="bullet"/>
+      <w:lvlText w:val=""/>
+      <w:lvlJc w:val="left"/>
+      <w:pPr>
+        <w:ind w:left="2880" w:hanging="360"/>
+      </w:pPr>
+      <w:rPr>
+        <w:rFonts w:ascii="Symbol" w:hAnsi="Symbol" w:hint="default"/>
+      </w:rPr>
+    </w:lvl>
+    <w:lvl w:ilvl="4" w:tplc="04090003" w:tentative="1">
+      <w:start w:val="1"/>
+      <w:numFmt w:val="bullet"/>
+      <w:lvlText w:val="o"/>
+      <w:lvlJc w:val="left"/>
+      <w:pPr>
+        <w:ind w:left="3600" w:hanging="360"/>
+      </w:pPr>
+      <w:rPr>
+        <w:rFonts w:ascii="Courier New" w:hAnsi="Courier New" w:cs="Courier New" w:hint="default"/>
+      </w:rPr>
+    </w:lvl>
+    <w:lvl w:ilvl="5" w:tplc="04090005" w:tentative="1">
+      <w:start w:val="1"/>
+      <w:numFmt w:val="bullet"/>
+      <w:lvlText w:val=""/>
+      <w:lvlJc w:val="left"/>
+      <w:pPr>
+        <w:ind w:left="4320" w:hanging="360"/>
+      </w:pPr>
+      <w:rPr>
+        <w:rFonts w:ascii="Wingdings" w:hAnsi="Wingdings" w:hint="default"/>
+      </w:rPr>
+    </w:lvl>
+    <w:lvl w:ilvl="6" w:tplc="04090001" w:tentative="1">
+      <w:start w:val="1"/>
+      <w:numFmt w:val="bullet"/>
+      <w:lvlText w:val=""/>
+      <w:lvlJc w:val="left"/>
+      <w:pPr>
+        <w:ind w:left="5040" w:hanging="360"/>
+      </w:pPr>
+      <w:rPr>
+        <w:rFonts w:ascii="Symbol" w:hAnsi="Symbol" w:hint="default"/>
+      </w:rPr>
+    </w:lvl>
+    <w:lvl w:ilvl="7" w:tplc="04090003" w:tentative="1">
+      <w:start w:val="1"/>
+      <w:numFmt w:val="bullet"/>
+      <w:lvlText w:val="o"/>
+      <w:lvlJc w:val="left"/>
+      <w:pPr>
+        <w:ind w:left="5760" w:hanging="360"/>
+      </w:pPr>
+      <w:rPr>
+        <w:rFonts w:ascii="Courier New" w:hAnsi="Courier New" w:cs="Courier New" w:hint="default"/>
+      </w:rPr>
+    </w:lvl>
+    <w:lvl w:ilvl="8" w:tplc="04090005" w:tentative="1">
+      <w:start w:val="1"/>
+      <w:numFmt w:val="bullet"/>
+      <w:lvlText w:val=""/>
+      <w:lvlJc w:val="left"/>
+      <w:pPr>
+        <w:ind w:left="6480" w:hanging="360"/>
+      </w:pPr>
+      <w:rPr>
+        <w:rFonts w:ascii="Wingdings" w:hAnsi="Wingdings" w:hint="default"/>
+      </w:rPr>
+    </w:lvl>
+  </w:abstractNum>
+  <w:abstractNum w:abstractNumId="14" w15:restartNumberingAfterBreak="0">
+    <w:nsid w:val="76EB5E95"/>
+    <w:multiLevelType w:val="hybridMultilevel"/>
+    <w:tmpl w:val="763EA718"/>
+    <w:lvl w:ilvl="0" w:tplc="0409000B">
+      <w:start w:val="1"/>
+      <w:numFmt w:val="bullet"/>
+      <w:lvlText w:val=""/>
+      <w:lvlJc w:val="left"/>
+      <w:pPr>
+        <w:ind w:left="1440" w:hanging="360"/>
+      </w:pPr>
+      <w:rPr>
+        <w:rFonts w:ascii="Wingdings" w:hAnsi="Wingdings" w:hint="default"/>
+      </w:rPr>
+    </w:lvl>
+    <w:lvl w:ilvl="1" w:tplc="04090003" w:tentative="1">
+      <w:start w:val="1"/>
+      <w:numFmt w:val="bullet"/>
+      <w:lvlText w:val="o"/>
+      <w:lvlJc w:val="left"/>
+      <w:pPr>
+        <w:ind w:left="2160" w:hanging="360"/>
+      </w:pPr>
+      <w:rPr>
+        <w:rFonts w:ascii="Courier New" w:hAnsi="Courier New" w:cs="Courier New" w:hint="default"/>
+      </w:rPr>
+    </w:lvl>
+    <w:lvl w:ilvl="2" w:tplc="04090005" w:tentative="1">
+      <w:start w:val="1"/>
+      <w:numFmt w:val="bullet"/>
+      <w:lvlText w:val=""/>
+      <w:lvlJc w:val="left"/>
+      <w:pPr>
+        <w:ind w:left="2880" w:hanging="360"/>
+      </w:pPr>
+      <w:rPr>
+        <w:rFonts w:ascii="Wingdings" w:hAnsi="Wingdings" w:hint="default"/>
+      </w:rPr>
+    </w:lvl>
+    <w:lvl w:ilvl="3" w:tplc="04090001" w:tentative="1">
+      <w:start w:val="1"/>
+      <w:numFmt w:val="bullet"/>
+      <w:lvlText w:val=""/>
+      <w:lvlJc w:val="left"/>
+      <w:pPr>
+        <w:ind w:left="3600" w:hanging="360"/>
+      </w:pPr>
+      <w:rPr>
+        <w:rFonts w:ascii="Symbol" w:hAnsi="Symbol" w:hint="default"/>
+      </w:rPr>
+    </w:lvl>
+    <w:lvl w:ilvl="4" w:tplc="04090003" w:tentative="1">
+      <w:start w:val="1"/>
+      <w:numFmt w:val="bullet"/>
+      <w:lvlText w:val="o"/>
+      <w:lvlJc w:val="left"/>
+      <w:pPr>
+        <w:ind w:left="4320" w:hanging="360"/>
+      </w:pPr>
+      <w:rPr>
+        <w:rFonts w:ascii="Courier New" w:hAnsi="Courier New" w:cs="Courier New" w:hint="default"/>
+      </w:rPr>
+    </w:lvl>
+    <w:lvl w:ilvl="5" w:tplc="04090005" w:tentative="1">
+      <w:start w:val="1"/>
+      <w:numFmt w:val="bullet"/>
+      <w:lvlText w:val=""/>
+      <w:lvlJc w:val="left"/>
+      <w:pPr>
+        <w:ind w:left="5040" w:hanging="360"/>
+      </w:pPr>
+      <w:rPr>
+        <w:rFonts w:ascii="Wingdings" w:hAnsi="Wingdings" w:hint="default"/>
+      </w:rPr>
+    </w:lvl>
+    <w:lvl w:ilvl="6" w:tplc="04090001" w:tentative="1">
+      <w:start w:val="1"/>
+      <w:numFmt w:val="bullet"/>
+      <w:lvlText w:val=""/>
+      <w:lvlJc w:val="left"/>
+      <w:pPr>
+        <w:ind w:left="5760" w:hanging="360"/>
+      </w:pPr>
+      <w:rPr>
+        <w:rFonts w:ascii="Symbol" w:hAnsi="Symbol" w:hint="default"/>
+      </w:rPr>
+    </w:lvl>
+    <w:lvl w:ilvl="7" w:tplc="04090003" w:tentative="1">
+      <w:start w:val="1"/>
+      <w:numFmt w:val="bullet"/>
+      <w:lvlText w:val="o"/>
+      <w:lvlJc w:val="left"/>
+      <w:pPr>
+        <w:ind w:left="6480" w:hanging="360"/>
+      </w:pPr>
+      <w:rPr>
+        <w:rFonts w:ascii="Courier New" w:hAnsi="Courier New" w:cs="Courier New" w:hint="default"/>
+      </w:rPr>
+    </w:lvl>
+    <w:lvl w:ilvl="8" w:tplc="04090005" w:tentative="1">
+      <w:start w:val="1"/>
+      <w:numFmt w:val="bullet"/>
+      <w:lvlText w:val=""/>
+      <w:lvlJc w:val="left"/>
+      <w:pPr>
+        <w:ind w:left="7200" w:hanging="360"/>
+      </w:pPr>
+      <w:rPr>
+        <w:rFonts w:ascii="Wingdings" w:hAnsi="Wingdings" w:hint="default"/>
+      </w:rPr>
+    </w:lvl>
+  </w:abstractNum>
+  <w:num w:numId="1">
+    <w:abstractNumId w:val="3"/>
+  </w:num>
+  <w:num w:numId="2">
+    <w:abstractNumId w:val="11"/>
+  </w:num>
+  <w:num w:numId="3">
+    <w:abstractNumId w:val="9"/>
+  </w:num>
+  <w:num w:numId="4">
+    <w:abstractNumId w:val="10"/>
+  </w:num>
+  <w:num w:numId="5">
+    <w:abstractNumId w:val="4"/>
+  </w:num>
+  <w:num w:numId="6">
+    <w:abstractNumId w:val="12"/>
+  </w:num>
+  <w:num w:numId="7">
+    <w:abstractNumId w:val="2"/>
+  </w:num>
+  <w:num w:numId="8">
+    <w:abstractNumId w:val="6"/>
+  </w:num>
+  <w:num w:numId="9">
+    <w:abstractNumId w:val="7"/>
+  </w:num>
+  <w:num w:numId="10">
+    <w:abstractNumId w:val="8"/>
+  </w:num>
+  <w:num w:numId="11">
+    <w:abstractNumId w:val="5"/>
+  </w:num>
+  <w:num w:numId="12">
+    <w:abstractNumId w:val="0"/>
+  </w:num>
+  <w:num w:numId="13">
+    <w:abstractNumId w:val="1"/>
+  </w:num>
+  <w:num w:numId="14">
+    <w:abstractNumId w:val="13"/>
+  </w:num>
+  <w:num w:numId="15">
+    <w:abstractNumId w:val="14"/>
+  </w:num>
+</w:numbering>
 </file>
 
 <file path=word/styles.xml><?xml version="1.0" encoding="utf-8"?>
@@ -1729,6 +3970,17 @@
       <w:bCs/>
     </w:rPr>
   </w:style>
+  <w:style w:type="paragraph" w:styleId="ListParagraph">
+    <w:name w:val="List Paragraph"/>
+    <w:basedOn w:val="Normal"/>
+    <w:uiPriority w:val="34"/>
+    <w:qFormat/>
+    <w:rsid w:val="00804046"/>
+    <w:pPr>
+      <w:ind w:left="720"/>
+      <w:contextualSpacing/>
+    </w:pPr>
+  </w:style>
 </w:styles>
 </file>
 

</xml_diff>